<commit_message>
Neural force control related work added to the doc
</commit_message>
<xml_diff>
--- a/29-p1107923 KEY - Project Proposal v2.4.docx
+++ b/29-p1107923 KEY - Project Proposal v2.4.docx
@@ -914,12 +914,6 @@
                 <w:rStyle w:val="af3"/>
                 <w:noProof/>
               </w:rPr>
-            </w:r>
-            <w:r>
-              <w:rPr>
-                <w:rStyle w:val="af3"/>
-                <w:noProof/>
-              </w:rPr>
               <w:fldChar w:fldCharType="separate"/>
             </w:r>
             <w:r>
@@ -951,13 +945,13 @@
               </w:rPr>
               <w:instrText xml:space="preserve"> PAGEREF _Toc398226256 \h </w:instrText>
             </w:r>
-            <w:r>
-              <w:rPr>
-                <w:noProof/>
-                <w:webHidden/>
-              </w:rPr>
-            </w:r>
           </w:ins>
+          <w:r>
+            <w:rPr>
+              <w:noProof/>
+              <w:webHidden/>
+            </w:rPr>
+          </w:r>
           <w:r>
             <w:rPr>
               <w:noProof/>
@@ -1037,12 +1031,6 @@
                 <w:rStyle w:val="af3"/>
                 <w:noProof/>
               </w:rPr>
-            </w:r>
-            <w:r>
-              <w:rPr>
-                <w:rStyle w:val="af3"/>
-                <w:noProof/>
-              </w:rPr>
               <w:fldChar w:fldCharType="separate"/>
             </w:r>
             <w:r>
@@ -1074,13 +1062,13 @@
               </w:rPr>
               <w:instrText xml:space="preserve"> PAGEREF _Toc398226257 \h </w:instrText>
             </w:r>
-            <w:r>
-              <w:rPr>
-                <w:noProof/>
-                <w:webHidden/>
-              </w:rPr>
-            </w:r>
           </w:ins>
+          <w:r>
+            <w:rPr>
+              <w:noProof/>
+              <w:webHidden/>
+            </w:rPr>
+          </w:r>
           <w:r>
             <w:rPr>
               <w:noProof/>
@@ -1160,12 +1148,6 @@
                 <w:rStyle w:val="af3"/>
                 <w:noProof/>
               </w:rPr>
-            </w:r>
-            <w:r>
-              <w:rPr>
-                <w:rStyle w:val="af3"/>
-                <w:noProof/>
-              </w:rPr>
               <w:fldChar w:fldCharType="separate"/>
             </w:r>
             <w:r>
@@ -1197,13 +1179,13 @@
               </w:rPr>
               <w:instrText xml:space="preserve"> PAGEREF _Toc398226258 \h </w:instrText>
             </w:r>
-            <w:r>
-              <w:rPr>
-                <w:noProof/>
-                <w:webHidden/>
-              </w:rPr>
-            </w:r>
           </w:ins>
+          <w:r>
+            <w:rPr>
+              <w:noProof/>
+              <w:webHidden/>
+            </w:rPr>
+          </w:r>
           <w:r>
             <w:rPr>
               <w:noProof/>
@@ -1283,12 +1265,6 @@
                 <w:rStyle w:val="af3"/>
                 <w:noProof/>
               </w:rPr>
-            </w:r>
-            <w:r>
-              <w:rPr>
-                <w:rStyle w:val="af3"/>
-                <w:noProof/>
-              </w:rPr>
               <w:fldChar w:fldCharType="separate"/>
             </w:r>
             <w:r>
@@ -1320,13 +1296,13 @@
               </w:rPr>
               <w:instrText xml:space="preserve"> PAGEREF _Toc398226259 \h </w:instrText>
             </w:r>
-            <w:r>
-              <w:rPr>
-                <w:noProof/>
-                <w:webHidden/>
-              </w:rPr>
-            </w:r>
           </w:ins>
+          <w:r>
+            <w:rPr>
+              <w:noProof/>
+              <w:webHidden/>
+            </w:rPr>
+          </w:r>
           <w:r>
             <w:rPr>
               <w:noProof/>
@@ -1406,12 +1382,6 @@
                 <w:rStyle w:val="af3"/>
                 <w:noProof/>
               </w:rPr>
-            </w:r>
-            <w:r>
-              <w:rPr>
-                <w:rStyle w:val="af3"/>
-                <w:noProof/>
-              </w:rPr>
               <w:fldChar w:fldCharType="separate"/>
             </w:r>
             <w:r>
@@ -1443,13 +1413,13 @@
               </w:rPr>
               <w:instrText xml:space="preserve"> PAGEREF _Toc398226260 \h </w:instrText>
             </w:r>
-            <w:r>
-              <w:rPr>
-                <w:noProof/>
-                <w:webHidden/>
-              </w:rPr>
-            </w:r>
           </w:ins>
+          <w:r>
+            <w:rPr>
+              <w:noProof/>
+              <w:webHidden/>
+            </w:rPr>
+          </w:r>
           <w:r>
             <w:rPr>
               <w:noProof/>
@@ -1529,12 +1499,6 @@
                 <w:rStyle w:val="af3"/>
                 <w:noProof/>
               </w:rPr>
-            </w:r>
-            <w:r>
-              <w:rPr>
-                <w:rStyle w:val="af3"/>
-                <w:noProof/>
-              </w:rPr>
               <w:fldChar w:fldCharType="separate"/>
             </w:r>
             <w:r>
@@ -1584,13 +1548,13 @@
               </w:rPr>
               <w:instrText xml:space="preserve"> PAGEREF _Toc398226261 \h </w:instrText>
             </w:r>
-            <w:r>
-              <w:rPr>
-                <w:noProof/>
-                <w:webHidden/>
-              </w:rPr>
-            </w:r>
           </w:ins>
+          <w:r>
+            <w:rPr>
+              <w:noProof/>
+              <w:webHidden/>
+            </w:rPr>
+          </w:r>
           <w:r>
             <w:rPr>
               <w:noProof/>
@@ -1640,7 +1604,6 @@
           <w:del w:id="25" w:author="Jyun Asakura" w:date="2014-09-11T19:15:00Z">
             <w:r>
               <w:rPr>
-                <w:noProof/>
                 <w:rPrChange w:id="26" w:author="Jyun Asakura" w:date="2014-09-11T19:15:00Z">
                   <w:rPr>
                     <w:rStyle w:val="af3"/>
@@ -1678,7 +1641,6 @@
           <w:del w:id="28" w:author="Jyun Asakura" w:date="2014-09-11T19:15:00Z">
             <w:r>
               <w:rPr>
-                <w:noProof/>
                 <w:rPrChange w:id="29" w:author="Jyun Asakura" w:date="2014-09-11T19:15:00Z">
                   <w:rPr>
                     <w:rStyle w:val="af3"/>
@@ -1716,7 +1678,6 @@
           <w:del w:id="31" w:author="Jyun Asakura" w:date="2014-09-11T19:15:00Z">
             <w:r>
               <w:rPr>
-                <w:noProof/>
                 <w:rPrChange w:id="32" w:author="Jyun Asakura" w:date="2014-09-11T19:15:00Z">
                   <w:rPr>
                     <w:rStyle w:val="af3"/>
@@ -1754,7 +1715,6 @@
           <w:del w:id="34" w:author="Jyun Asakura" w:date="2014-09-11T19:15:00Z">
             <w:r>
               <w:rPr>
-                <w:noProof/>
                 <w:rPrChange w:id="35" w:author="Jyun Asakura" w:date="2014-09-11T19:15:00Z">
                   <w:rPr>
                     <w:rStyle w:val="af3"/>
@@ -1792,7 +1752,6 @@
           <w:del w:id="37" w:author="Jyun Asakura" w:date="2014-09-11T19:15:00Z">
             <w:r>
               <w:rPr>
-                <w:noProof/>
                 <w:rPrChange w:id="38" w:author="Jyun Asakura" w:date="2014-09-11T19:15:00Z">
                   <w:rPr>
                     <w:rStyle w:val="af3"/>
@@ -1830,8 +1789,6 @@
           <w:del w:id="40" w:author="Jyun Asakura" w:date="2014-09-11T19:15:00Z">
             <w:r>
               <w:rPr>
-                <w:noProof/>
-                <w:lang w:eastAsia="zh-TW"/>
                 <w:rPrChange w:id="41" w:author="Jyun Asakura" w:date="2014-09-11T19:15:00Z">
                   <w:rPr>
                     <w:rStyle w:val="af3"/>
@@ -1840,33 +1797,7 @@
                   </w:rPr>
                 </w:rPrChange>
               </w:rPr>
-              <w:delText>6</w:delText>
-            </w:r>
-            <w:r>
-              <w:rPr>
-                <w:noProof/>
-                <w:rPrChange w:id="42" w:author="Jyun Asakura" w:date="2014-09-11T19:15:00Z">
-                  <w:rPr>
-                    <w:rStyle w:val="af3"/>
-                    <w:noProof/>
-                  </w:rPr>
-                </w:rPrChange>
-              </w:rPr>
-              <w:delText xml:space="preserve">. </w:delText>
-            </w:r>
-            <w:r>
-              <w:rPr>
-                <w:noProof/>
-                <w:lang w:eastAsia="zh-TW"/>
-                <w:rPrChange w:id="43" w:author="Jyun Asakura" w:date="2014-09-11T19:15:00Z">
-                  <w:rPr>
-                    <w:rStyle w:val="af3"/>
-                    <w:noProof/>
-                    <w:lang w:eastAsia="zh-TW"/>
-                  </w:rPr>
-                </w:rPrChange>
-              </w:rPr>
-              <w:delText>Reference</w:delText>
+              <w:delText>6. Reference</w:delText>
             </w:r>
             <w:r>
               <w:rPr>
@@ -1920,8 +1851,6 @@
           <w:szCs w:val="32"/>
         </w:rPr>
       </w:pPr>
-      <w:bookmarkStart w:id="44" w:name="_GoBack"/>
-      <w:bookmarkEnd w:id="44"/>
     </w:p>
     <w:p>
       <w:pPr>
@@ -2266,10 +2195,10 @@
           <w:b/>
         </w:rPr>
       </w:pPr>
-      <w:bookmarkStart w:id="45" w:name="_Toc358367873"/>
-      <w:bookmarkStart w:id="46" w:name="_Toc358630287"/>
-      <w:bookmarkStart w:id="47" w:name="_Toc358890381"/>
-      <w:bookmarkStart w:id="48" w:name="_Toc398226256"/>
+      <w:bookmarkStart w:id="42" w:name="_Toc358367873"/>
+      <w:bookmarkStart w:id="43" w:name="_Toc358630287"/>
+      <w:bookmarkStart w:id="44" w:name="_Toc358890381"/>
+      <w:bookmarkStart w:id="45" w:name="_Toc398226256"/>
       <w:r>
         <w:rPr>
           <w:b/>
@@ -2282,10 +2211,10 @@
         </w:rPr>
         <w:t>Objectives</w:t>
       </w:r>
+      <w:bookmarkEnd w:id="42"/>
+      <w:bookmarkEnd w:id="43"/>
+      <w:bookmarkEnd w:id="44"/>
       <w:bookmarkEnd w:id="45"/>
-      <w:bookmarkEnd w:id="46"/>
-      <w:bookmarkEnd w:id="47"/>
-      <w:bookmarkEnd w:id="48"/>
     </w:p>
     <w:p>
       <w:pPr>
@@ -2294,7 +2223,7 @@
         <w:rPr>
           <w:lang w:eastAsia="zh-TW"/>
         </w:rPr>
-        <w:pPrChange w:id="49" w:author="Jyun Asakura" w:date="2014-09-11T19:14:00Z">
+        <w:pPrChange w:id="46" w:author="Jyun Asakura" w:date="2014-09-11T19:14:00Z">
           <w:pPr>
             <w:spacing w:line="360" w:lineRule="auto"/>
           </w:pPr>
@@ -2439,13 +2368,13 @@
       <w:r>
         <w:t>Fetch</w:t>
       </w:r>
-      <w:ins w:id="50" w:author="Jyun Asakura" w:date="2014-09-09T15:47:00Z">
+      <w:ins w:id="47" w:author="Jyun Asakura" w:date="2014-09-09T15:47:00Z">
         <w:r>
           <w:t xml:space="preserve"> and </w:t>
         </w:r>
       </w:ins>
-      <w:ins w:id="51" w:author="MacBook" w:date="2014-09-08T21:03:00Z">
-        <w:del w:id="52" w:author="Jyun Asakura" w:date="2014-09-09T15:47:00Z">
+      <w:ins w:id="48" w:author="MacBook" w:date="2014-09-08T21:03:00Z">
+        <w:del w:id="49" w:author="Jyun Asakura" w:date="2014-09-09T15:47:00Z">
           <w:r>
             <w:delText>/</w:delText>
           </w:r>
@@ -2454,8 +2383,8 @@
       <w:r>
         <w:t xml:space="preserve">deliver </w:t>
       </w:r>
-      <w:ins w:id="53" w:author="MacBook" w:date="2014-09-08T21:03:00Z">
-        <w:del w:id="54" w:author="Jyun Asakura" w:date="2014-09-09T15:47:00Z">
+      <w:ins w:id="50" w:author="MacBook" w:date="2014-09-08T21:03:00Z">
+        <w:del w:id="51" w:author="Jyun Asakura" w:date="2014-09-09T15:47:00Z">
           <w:r>
             <w:delText>(?)</w:delText>
           </w:r>
@@ -2472,20 +2401,20 @@
           <w:b/>
         </w:rPr>
       </w:pPr>
-      <w:bookmarkStart w:id="55" w:name="_Toc358367874"/>
-      <w:bookmarkStart w:id="56" w:name="_Toc358630288"/>
-      <w:bookmarkStart w:id="57" w:name="_Toc358890382"/>
-      <w:bookmarkStart w:id="58" w:name="_Toc398226257"/>
+      <w:bookmarkStart w:id="52" w:name="_Toc358367874"/>
+      <w:bookmarkStart w:id="53" w:name="_Toc358630288"/>
+      <w:bookmarkStart w:id="54" w:name="_Toc358890382"/>
+      <w:bookmarkStart w:id="55" w:name="_Toc398226257"/>
       <w:r>
         <w:rPr>
           <w:b/>
         </w:rPr>
         <w:t>2. Project Description</w:t>
       </w:r>
+      <w:bookmarkEnd w:id="52"/>
+      <w:bookmarkEnd w:id="53"/>
+      <w:bookmarkEnd w:id="54"/>
       <w:bookmarkEnd w:id="55"/>
-      <w:bookmarkEnd w:id="56"/>
-      <w:bookmarkEnd w:id="57"/>
-      <w:bookmarkEnd w:id="58"/>
     </w:p>
     <w:p>
       <w:pPr>
@@ -2569,14 +2498,14 @@
       <w:r>
         <w:t>Experiment fetch</w:t>
       </w:r>
-      <w:ins w:id="59" w:author="MacBook" w:date="2014-09-08T21:05:00Z">
-        <w:del w:id="60" w:author="Jyun Asakura" w:date="2014-09-09T15:47:00Z">
+      <w:ins w:id="56" w:author="MacBook" w:date="2014-09-08T21:05:00Z">
+        <w:del w:id="57" w:author="Jyun Asakura" w:date="2014-09-09T15:47:00Z">
           <w:r>
             <w:delText>/</w:delText>
           </w:r>
         </w:del>
       </w:ins>
-      <w:ins w:id="61" w:author="Jyun Asakura" w:date="2014-09-09T15:47:00Z">
+      <w:ins w:id="58" w:author="Jyun Asakura" w:date="2014-09-09T15:47:00Z">
         <w:r>
           <w:t xml:space="preserve"> and </w:t>
         </w:r>
@@ -2584,14 +2513,14 @@
       <w:r>
         <w:t xml:space="preserve">deliver </w:t>
       </w:r>
-      <w:ins w:id="62" w:author="MacBook" w:date="2014-09-08T21:05:00Z">
-        <w:del w:id="63" w:author="Jyun Asakura" w:date="2014-09-09T15:48:00Z">
+      <w:ins w:id="59" w:author="MacBook" w:date="2014-09-08T21:05:00Z">
+        <w:del w:id="60" w:author="Jyun Asakura" w:date="2014-09-09T15:48:00Z">
           <w:r>
             <w:delText>(?)</w:delText>
           </w:r>
         </w:del>
       </w:ins>
-      <w:del w:id="64" w:author="Jyun Asakura" w:date="2014-09-09T15:48:00Z">
+      <w:del w:id="61" w:author="Jyun Asakura" w:date="2014-09-09T15:48:00Z">
         <w:r>
           <w:delText xml:space="preserve"> </w:delText>
         </w:r>
@@ -2776,7 +2705,7 @@
                       <wps:txbx>
                         <w:txbxContent>
                           <w:p>
-                            <w:del w:id="65" w:author="Jyun Asakura" w:date="2014-09-11T17:07:00Z">
+                            <w:del w:id="62" w:author="Jyun Asakura" w:date="2014-09-11T17:07:00Z">
                               <w:r>
                                 <w:rPr>
                                   <w:rFonts w:hint="eastAsia"/>
@@ -2788,7 +2717,7 @@
                                 <w:delText xml:space="preserve">Figure </w:delText>
                               </w:r>
                             </w:del>
-                            <w:ins w:id="66" w:author="Jyun Asakura" w:date="2014-09-11T17:07:00Z">
+                            <w:ins w:id="63" w:author="Jyun Asakura" w:date="2014-09-11T17:07:00Z">
                               <w:r>
                                 <w:rPr>
                                   <w:b/>
@@ -2874,7 +2803,7 @@
                 <v:textbox>
                   <w:txbxContent>
                     <w:p>
-                      <w:del w:id="67" w:author="Jyun Asakura" w:date="2014-09-11T17:07:00Z">
+                      <w:del w:id="64" w:author="Jyun Asakura" w:date="2014-09-11T17:07:00Z">
                         <w:r>
                           <w:rPr>
                             <w:rFonts w:hint="eastAsia"/>
@@ -2886,7 +2815,7 @@
                           <w:delText xml:space="preserve">Figure </w:delText>
                         </w:r>
                       </w:del>
-                      <w:ins w:id="68" w:author="Jyun Asakura" w:date="2014-09-11T17:07:00Z">
+                      <w:ins w:id="65" w:author="Jyun Asakura" w:date="2014-09-11T17:07:00Z">
                         <w:r>
                           <w:rPr>
                             <w:b/>
@@ -3563,7 +3492,7 @@
       <w:pPr>
         <w:spacing w:line="360" w:lineRule="auto"/>
         <w:jc w:val="both"/>
-        <w:pPrChange w:id="69" w:author="Jyun Asakura" w:date="2014-09-11T19:14:00Z">
+        <w:pPrChange w:id="66" w:author="Jyun Asakura" w:date="2014-09-11T19:14:00Z">
           <w:pPr>
             <w:spacing w:line="360" w:lineRule="auto"/>
           </w:pPr>
@@ -3608,7 +3537,7 @@
       <w:r>
         <w:t xml:space="preserve"> following</w:t>
       </w:r>
-      <w:del w:id="70" w:author="Jyun Asakura" w:date="2014-09-11T11:49:00Z">
+      <w:del w:id="67" w:author="Jyun Asakura" w:date="2014-09-11T11:49:00Z">
         <w:r>
           <w:delText xml:space="preserve"> </w:delText>
         </w:r>
@@ -3630,24 +3559,24 @@
           <w:b/>
         </w:rPr>
       </w:pPr>
-      <w:bookmarkStart w:id="71" w:name="_Toc358367875"/>
-      <w:bookmarkStart w:id="72" w:name="_Toc358630289"/>
-      <w:bookmarkStart w:id="73" w:name="_Toc358890383"/>
-      <w:bookmarkStart w:id="74" w:name="_Toc398226258"/>
+      <w:bookmarkStart w:id="68" w:name="_Toc358367875"/>
+      <w:bookmarkStart w:id="69" w:name="_Toc358630289"/>
+      <w:bookmarkStart w:id="70" w:name="_Toc358890383"/>
+      <w:bookmarkStart w:id="71" w:name="_Toc398226258"/>
       <w:r>
         <w:rPr>
           <w:b/>
         </w:rPr>
         <w:t xml:space="preserve">3. Summary of </w:t>
       </w:r>
-      <w:commentRangeStart w:id="75"/>
+      <w:commentRangeStart w:id="72"/>
       <w:r>
         <w:rPr>
           <w:b/>
         </w:rPr>
         <w:t xml:space="preserve">Related Work </w:t>
       </w:r>
-      <w:commentRangeEnd w:id="75"/>
+      <w:commentRangeEnd w:id="72"/>
       <w:r>
         <w:rPr>
           <w:rStyle w:val="afa"/>
@@ -3655,7 +3584,7 @@
           <w:vanish/>
           <w:spacing w:val="0"/>
         </w:rPr>
-        <w:commentReference w:id="75"/>
+        <w:commentReference w:id="72"/>
       </w:r>
       <w:r>
         <w:rPr>
@@ -3663,10 +3592,10 @@
         </w:rPr>
         <w:t>and Key References</w:t>
       </w:r>
+      <w:bookmarkEnd w:id="68"/>
+      <w:bookmarkEnd w:id="69"/>
+      <w:bookmarkEnd w:id="70"/>
       <w:bookmarkEnd w:id="71"/>
-      <w:bookmarkEnd w:id="72"/>
-      <w:bookmarkEnd w:id="73"/>
-      <w:bookmarkEnd w:id="74"/>
     </w:p>
     <w:p>
       <w:pPr>
@@ -3674,10 +3603,10 @@
         <w:contextualSpacing/>
         <w:jc w:val="both"/>
         <w:rPr>
-          <w:ins w:id="76" w:author="Jyun Asakura" w:date="2014-09-11T18:59:00Z"/>
+          <w:ins w:id="73" w:author="Jyun Asakura" w:date="2014-09-11T18:59:00Z"/>
           <w:lang w:eastAsia="zh-TW"/>
         </w:rPr>
-        <w:pPrChange w:id="77" w:author="Jyun Asakura" w:date="2014-09-11T19:14:00Z">
+        <w:pPrChange w:id="74" w:author="Jyun Asakura" w:date="2014-09-11T19:14:00Z">
           <w:pPr>
             <w:spacing w:line="360" w:lineRule="auto"/>
             <w:contextualSpacing/>
@@ -3724,7 +3653,7 @@
         </w:rPr>
         <w:t xml:space="preserve"> </w:t>
       </w:r>
-      <w:del w:id="78" w:author="Jyun Asakura" w:date="2014-09-11T17:10:00Z">
+      <w:del w:id="75" w:author="Jyun Asakura" w:date="2014-09-11T17:10:00Z">
         <w:r>
           <w:rPr>
             <w:rFonts w:hint="eastAsia"/>
@@ -3760,8 +3689,8 @@
         </w:rPr>
         <w:t xml:space="preserve"> in 1960s, will be also used as other similar robot projects. </w:t>
       </w:r>
-      <w:commentRangeStart w:id="79"/>
-      <w:del w:id="80" w:author="Jyun Asakura" w:date="2014-09-11T17:13:00Z">
+      <w:commentRangeStart w:id="76"/>
+      <w:del w:id="77" w:author="Jyun Asakura" w:date="2014-09-11T17:13:00Z">
         <w:r>
           <w:rPr>
             <w:lang w:eastAsia="zh-TW"/>
@@ -3795,7 +3724,7 @@
           <w:delText xml:space="preserve"> </w:delText>
         </w:r>
       </w:del>
-      <w:del w:id="81" w:author="Jyun Asakura" w:date="2014-09-11T17:12:00Z">
+      <w:del w:id="78" w:author="Jyun Asakura" w:date="2014-09-11T17:12:00Z">
         <w:r>
           <w:rPr>
             <w:lang w:eastAsia="zh-TW"/>
@@ -3810,7 +3739,7 @@
           <w:delText xml:space="preserve"> programmable </w:delText>
         </w:r>
       </w:del>
-      <w:del w:id="82" w:author="Jyun Asakura" w:date="2014-09-11T17:13:00Z">
+      <w:del w:id="79" w:author="Jyun Asakura" w:date="2014-09-11T17:13:00Z">
         <w:r>
           <w:rPr>
             <w:rFonts w:hint="eastAsia"/>
@@ -3819,7 +3748,7 @@
           <w:delText xml:space="preserve">robot is </w:delText>
         </w:r>
       </w:del>
-      <w:del w:id="83" w:author="Jyun Asakura" w:date="2014-09-11T17:12:00Z">
+      <w:del w:id="80" w:author="Jyun Asakura" w:date="2014-09-11T17:12:00Z">
         <w:r>
           <w:rPr>
             <w:rFonts w:hint="eastAsia"/>
@@ -3841,7 +3770,7 @@
           <w:delText xml:space="preserve"> to be used to develop extra original modules </w:delText>
         </w:r>
       </w:del>
-      <w:del w:id="84" w:author="Jyun Asakura" w:date="2014-09-09T15:49:00Z">
+      <w:del w:id="81" w:author="Jyun Asakura" w:date="2014-09-09T15:49:00Z">
         <w:r>
           <w:rPr>
             <w:rFonts w:hint="eastAsia"/>
@@ -3850,7 +3779,7 @@
           <w:delText>too.</w:delText>
         </w:r>
       </w:del>
-      <w:del w:id="85" w:author="Jyun Asakura" w:date="2014-09-11T17:12:00Z">
+      <w:del w:id="82" w:author="Jyun Asakura" w:date="2014-09-11T17:12:00Z">
         <w:r>
           <w:rPr>
             <w:rFonts w:hint="eastAsia"/>
@@ -3858,16 +3787,16 @@
           </w:rPr>
           <w:delText xml:space="preserve"> </w:delText>
         </w:r>
-        <w:commentRangeEnd w:id="79"/>
+        <w:commentRangeEnd w:id="76"/>
         <w:r>
           <w:rPr>
             <w:rStyle w:val="afa"/>
             <w:vanish/>
           </w:rPr>
-          <w:commentReference w:id="79"/>
+          <w:commentReference w:id="76"/>
         </w:r>
       </w:del>
-      <w:ins w:id="86" w:author="Jyun Asakura" w:date="2014-09-09T15:52:00Z">
+      <w:ins w:id="83" w:author="Jyun Asakura" w:date="2014-09-09T15:52:00Z">
         <w:r>
           <w:rPr>
             <w:lang w:eastAsia="zh-TW"/>
@@ -3875,7 +3804,7 @@
           <w:t xml:space="preserve"> </w:t>
         </w:r>
       </w:ins>
-      <w:del w:id="87" w:author="Jyun Asakura" w:date="2014-09-11T17:13:00Z">
+      <w:del w:id="84" w:author="Jyun Asakura" w:date="2014-09-11T17:13:00Z">
         <w:r>
           <w:rPr>
             <w:rFonts w:hint="eastAsia"/>
@@ -3897,7 +3826,7 @@
           <w:delText xml:space="preserve"> kinds of projects.</w:delText>
         </w:r>
       </w:del>
-      <w:ins w:id="88" w:author="Jyun Asakura" w:date="2014-09-11T17:13:00Z">
+      <w:ins w:id="85" w:author="Jyun Asakura" w:date="2014-09-11T17:13:00Z">
         <w:r>
           <w:rPr>
             <w:lang w:eastAsia="zh-TW"/>
@@ -3930,7 +3859,7 @@
           <w:t xml:space="preserve"> </w:t>
         </w:r>
       </w:ins>
-      <w:ins w:id="89" w:author="Jyun Asakura" w:date="2014-09-11T17:37:00Z">
+      <w:ins w:id="86" w:author="Jyun Asakura" w:date="2014-09-11T17:37:00Z">
         <w:r>
           <w:rPr>
             <w:lang w:eastAsia="zh-TW"/>
@@ -3938,7 +3867,7 @@
           <w:t xml:space="preserve">EV3 programmable robot is chosen for doing this project. </w:t>
         </w:r>
       </w:ins>
-      <w:ins w:id="90" w:author="Jyun Asakura" w:date="2014-09-11T17:38:00Z">
+      <w:ins w:id="87" w:author="Jyun Asakura" w:date="2014-09-11T17:38:00Z">
         <w:r>
           <w:rPr>
             <w:lang w:eastAsia="zh-TW"/>
@@ -3946,7 +3875,7 @@
           <w:t xml:space="preserve">We can also found the </w:t>
         </w:r>
       </w:ins>
-      <w:ins w:id="91" w:author="Jyun Asakura" w:date="2014-09-11T17:39:00Z">
+      <w:ins w:id="88" w:author="Jyun Asakura" w:date="2014-09-11T17:39:00Z">
         <w:r>
           <w:rPr>
             <w:lang w:eastAsia="zh-TW"/>
@@ -3961,7 +3890,7 @@
           <w:t xml:space="preserve"> </w:t>
         </w:r>
       </w:ins>
-      <w:ins w:id="92" w:author="Jyun Asakura" w:date="2014-09-11T18:21:00Z">
+      <w:ins w:id="89" w:author="Jyun Asakura" w:date="2014-09-11T18:21:00Z">
         <w:r>
           <w:rPr>
             <w:lang w:eastAsia="zh-TW"/>
@@ -3969,7 +3898,7 @@
           <w:t>robots are</w:t>
         </w:r>
       </w:ins>
-      <w:ins w:id="93" w:author="Jyun Asakura" w:date="2014-09-11T17:39:00Z">
+      <w:ins w:id="90" w:author="Jyun Asakura" w:date="2014-09-11T17:39:00Z">
         <w:r>
           <w:rPr>
             <w:lang w:eastAsia="zh-TW"/>
@@ -3977,7 +3906,7 @@
           <w:t xml:space="preserve"> chosen in similar projects, such as </w:t>
         </w:r>
       </w:ins>
-      <w:ins w:id="94" w:author="Jyun Asakura" w:date="2014-09-11T17:40:00Z">
+      <w:ins w:id="91" w:author="Jyun Asakura" w:date="2014-09-11T17:40:00Z">
         <w:r>
           <w:rPr>
             <w:lang w:eastAsia="zh-TW"/>
@@ -3999,7 +3928,7 @@
           <w:t xml:space="preserve"> et al </w:t>
         </w:r>
       </w:ins>
-      <w:ins w:id="95" w:author="Jyun Asakura" w:date="2014-09-11T17:42:00Z">
+      <w:ins w:id="92" w:author="Jyun Asakura" w:date="2014-09-11T17:42:00Z">
         <w:r>
           <w:rPr>
             <w:lang w:eastAsia="zh-TW"/>
@@ -4025,7 +3954,7 @@
           <w:t xml:space="preserve"> </w:t>
         </w:r>
       </w:ins>
-      <w:ins w:id="96" w:author="Jyun Asakura" w:date="2014-09-11T17:44:00Z">
+      <w:ins w:id="93" w:author="Jyun Asakura" w:date="2014-09-11T17:44:00Z">
         <w:r>
           <w:rPr>
             <w:lang w:eastAsia="zh-TW"/>
@@ -4033,7 +3962,7 @@
           <w:t xml:space="preserve">with two </w:t>
         </w:r>
       </w:ins>
-      <w:ins w:id="97" w:author="Jyun Asakura" w:date="2014-09-11T17:46:00Z">
+      <w:ins w:id="94" w:author="Jyun Asakura" w:date="2014-09-11T17:46:00Z">
         <w:r>
           <w:rPr>
             <w:lang w:eastAsia="zh-TW"/>
@@ -4041,7 +3970,7 @@
           <w:t>light</w:t>
         </w:r>
       </w:ins>
-      <w:ins w:id="98" w:author="Jyun Asakura" w:date="2014-09-11T17:44:00Z">
+      <w:ins w:id="95" w:author="Jyun Asakura" w:date="2014-09-11T17:44:00Z">
         <w:r>
           <w:rPr>
             <w:lang w:eastAsia="zh-TW"/>
@@ -4049,7 +3978,7 @@
           <w:t xml:space="preserve"> sensors </w:t>
         </w:r>
       </w:ins>
-      <w:ins w:id="99" w:author="Jyun Asakura" w:date="2014-09-11T17:42:00Z">
+      <w:ins w:id="96" w:author="Jyun Asakura" w:date="2014-09-11T17:42:00Z">
         <w:r>
           <w:rPr>
             <w:lang w:eastAsia="zh-TW"/>
@@ -4057,7 +3986,7 @@
           <w:t>for</w:t>
         </w:r>
       </w:ins>
-      <w:ins w:id="100" w:author="Jyun Asakura" w:date="2014-09-11T18:27:00Z">
+      <w:ins w:id="97" w:author="Jyun Asakura" w:date="2014-09-11T18:27:00Z">
         <w:r>
           <w:rPr>
             <w:lang w:eastAsia="zh-TW"/>
@@ -4065,7 +3994,7 @@
           <w:t xml:space="preserve"> developing a</w:t>
         </w:r>
       </w:ins>
-      <w:ins w:id="101" w:author="Jyun Asakura" w:date="2014-09-11T17:42:00Z">
+      <w:ins w:id="98" w:author="Jyun Asakura" w:date="2014-09-11T17:42:00Z">
         <w:r>
           <w:rPr>
             <w:lang w:eastAsia="zh-TW"/>
@@ -4073,7 +4002,7 @@
           <w:t xml:space="preserve"> training </w:t>
         </w:r>
       </w:ins>
-      <w:ins w:id="102" w:author="Jyun Asakura" w:date="2014-09-11T17:43:00Z">
+      <w:ins w:id="99" w:author="Jyun Asakura" w:date="2014-09-11T17:43:00Z">
         <w:r>
           <w:rPr>
             <w:lang w:eastAsia="zh-TW"/>
@@ -4081,7 +4010,7 @@
           <w:t>system in undergraduate fuzzy logic</w:t>
         </w:r>
       </w:ins>
-      <w:ins w:id="103" w:author="Jyun Asakura" w:date="2014-09-11T17:44:00Z">
+      <w:ins w:id="100" w:author="Jyun Asakura" w:date="2014-09-11T17:44:00Z">
         <w:r>
           <w:rPr>
             <w:lang w:eastAsia="zh-TW"/>
@@ -4089,7 +4018,7 @@
           <w:t xml:space="preserve"> class</w:t>
         </w:r>
       </w:ins>
-      <w:ins w:id="104" w:author="Jyun Asakura" w:date="2014-09-11T18:24:00Z">
+      <w:ins w:id="101" w:author="Jyun Asakura" w:date="2014-09-11T18:24:00Z">
         <w:r>
           <w:rPr>
             <w:lang w:eastAsia="zh-TW"/>
@@ -4097,7 +4026,7 @@
           <w:t xml:space="preserve"> </w:t>
         </w:r>
       </w:ins>
-      <w:ins w:id="105" w:author="Jyun Asakura" w:date="2014-09-11T17:44:00Z">
+      <w:ins w:id="102" w:author="Jyun Asakura" w:date="2014-09-11T17:44:00Z">
         <w:r>
           <w:rPr>
             <w:lang w:eastAsia="zh-TW"/>
@@ -4105,7 +4034,7 @@
           <w:t xml:space="preserve">[1], </w:t>
         </w:r>
       </w:ins>
-      <w:ins w:id="106" w:author="Jyun Asakura" w:date="2014-09-11T18:22:00Z">
+      <w:ins w:id="103" w:author="Jyun Asakura" w:date="2014-09-11T18:22:00Z">
         <w:r>
           <w:rPr>
             <w:lang w:eastAsia="zh-TW"/>
@@ -4113,7 +4042,7 @@
           <w:t>H.</w:t>
         </w:r>
       </w:ins>
-      <w:ins w:id="107" w:author="Jyun Asakura" w:date="2014-09-11T18:21:00Z">
+      <w:ins w:id="104" w:author="Jyun Asakura" w:date="2014-09-11T18:21:00Z">
         <w:r>
           <w:rPr>
             <w:lang w:eastAsia="zh-TW"/>
@@ -4129,7 +4058,7 @@
         </w:r>
       </w:ins>
       <w:proofErr w:type="spellEnd"/>
-      <w:ins w:id="108" w:author="Jyun Asakura" w:date="2014-09-11T18:22:00Z">
+      <w:ins w:id="105" w:author="Jyun Asakura" w:date="2014-09-11T18:22:00Z">
         <w:r>
           <w:rPr>
             <w:lang w:eastAsia="zh-TW"/>
@@ -4137,7 +4066,7 @@
           <w:t xml:space="preserve"> et al use</w:t>
         </w:r>
       </w:ins>
-      <w:ins w:id="109" w:author="Jyun Asakura" w:date="2014-09-11T18:23:00Z">
+      <w:ins w:id="106" w:author="Jyun Asakura" w:date="2014-09-11T18:23:00Z">
         <w:r>
           <w:rPr>
             <w:lang w:eastAsia="zh-TW"/>
@@ -4145,7 +4074,7 @@
           <w:t>d</w:t>
         </w:r>
       </w:ins>
-      <w:ins w:id="110" w:author="Jyun Asakura" w:date="2014-09-11T18:22:00Z">
+      <w:ins w:id="107" w:author="Jyun Asakura" w:date="2014-09-11T18:22:00Z">
         <w:r>
           <w:rPr>
             <w:lang w:eastAsia="zh-TW"/>
@@ -4159,7 +4088,7 @@
           <w:t>Lego RCX microcomputer</w:t>
         </w:r>
       </w:ins>
-      <w:ins w:id="111" w:author="Jyun Asakura" w:date="2014-09-11T18:24:00Z">
+      <w:ins w:id="108" w:author="Jyun Asakura" w:date="2014-09-11T18:24:00Z">
         <w:r>
           <w:rPr>
             <w:lang w:eastAsia="zh-TW"/>
@@ -4167,7 +4096,7 @@
           <w:t xml:space="preserve"> </w:t>
         </w:r>
       </w:ins>
-      <w:ins w:id="112" w:author="Jyun Asakura" w:date="2014-09-11T18:25:00Z">
+      <w:ins w:id="109" w:author="Jyun Asakura" w:date="2014-09-11T18:25:00Z">
         <w:r>
           <w:rPr>
             <w:lang w:eastAsia="zh-TW"/>
@@ -4175,7 +4104,7 @@
           <w:t xml:space="preserve">design a smooth motion robot control [2], etc. </w:t>
         </w:r>
       </w:ins>
-      <w:ins w:id="113" w:author="Jyun Asakura" w:date="2014-09-11T18:54:00Z">
+      <w:ins w:id="110" w:author="Jyun Asakura" w:date="2014-09-11T18:54:00Z">
         <w:r>
           <w:rPr>
             <w:lang w:eastAsia="zh-TW"/>
@@ -4183,7 +4112,7 @@
           <w:t>One</w:t>
         </w:r>
       </w:ins>
-      <w:ins w:id="114" w:author="Jyun Asakura" w:date="2014-09-11T18:55:00Z">
+      <w:ins w:id="111" w:author="Jyun Asakura" w:date="2014-09-11T18:55:00Z">
         <w:r>
           <w:rPr>
             <w:lang w:eastAsia="zh-TW"/>
@@ -4191,7 +4120,7 @@
           <w:t xml:space="preserve"> of the main reasons why </w:t>
         </w:r>
       </w:ins>
-      <w:ins w:id="115" w:author="Jyun Asakura" w:date="2014-09-11T18:59:00Z">
+      <w:ins w:id="112" w:author="Jyun Asakura" w:date="2014-09-11T18:59:00Z">
         <w:r>
           <w:rPr>
             <w:lang w:eastAsia="zh-TW"/>
@@ -4219,9 +4148,9 @@
         <w:pStyle w:val="Default"/>
         <w:jc w:val="both"/>
         <w:rPr>
-          <w:ins w:id="116" w:author="Jyun Asakura" w:date="2014-09-11T19:00:00Z"/>
-        </w:rPr>
-        <w:pPrChange w:id="117" w:author="Jyun Asakura" w:date="2014-09-11T19:14:00Z">
+          <w:ins w:id="113" w:author="Jyun Asakura" w:date="2014-09-11T19:00:00Z"/>
+        </w:rPr>
+        <w:pPrChange w:id="114" w:author="Jyun Asakura" w:date="2014-09-11T19:14:00Z">
           <w:pPr>
             <w:pStyle w:val="Default"/>
           </w:pPr>
@@ -4235,13 +4164,13 @@
         <w:contextualSpacing/>
         <w:jc w:val="both"/>
         <w:rPr>
-          <w:ins w:id="118" w:author="Jyun Asakura" w:date="2014-09-11T19:01:00Z"/>
+          <w:ins w:id="115" w:author="Jyun Asakura" w:date="2014-09-11T19:01:00Z"/>
           <w:i/>
           <w:iCs/>
           <w:sz w:val="20"/>
           <w:szCs w:val="20"/>
         </w:rPr>
-        <w:pPrChange w:id="119" w:author="Jyun Asakura" w:date="2014-09-11T19:14:00Z">
+        <w:pPrChange w:id="116" w:author="Jyun Asakura" w:date="2014-09-11T19:14:00Z">
           <w:pPr>
             <w:spacing w:line="360" w:lineRule="auto"/>
             <w:ind w:left="851"/>
@@ -4249,7 +4178,7 @@
           </w:pPr>
         </w:pPrChange>
       </w:pPr>
-      <w:ins w:id="120" w:author="Jyun Asakura" w:date="2014-09-11T19:00:00Z">
+      <w:ins w:id="117" w:author="Jyun Asakura" w:date="2014-09-11T19:00:00Z">
         <w:r>
           <w:t xml:space="preserve"> </w:t>
         </w:r>
@@ -4270,20 +4199,20 @@
         <w:contextualSpacing/>
         <w:jc w:val="both"/>
         <w:rPr>
-          <w:rFonts w:eastAsia="SimSun"/>
-          <w:lang w:eastAsia="zh-CN"/>
-          <w:rPrChange w:id="121" w:author="Jyun Asakura" w:date="2014-09-11T19:10:00Z">
+          <w:rFonts w:eastAsiaTheme="minorEastAsia"/>
+          <w:lang w:eastAsia="zh-TW"/>
+          <w:rPrChange w:id="118" w:author="Jyun Asakura" w:date="2014-09-16T00:00:00Z">
             <w:rPr/>
           </w:rPrChange>
         </w:rPr>
-        <w:pPrChange w:id="122" w:author="Jyun Asakura" w:date="2014-09-11T19:14:00Z">
+        <w:pPrChange w:id="119" w:author="Jyun Asakura" w:date="2014-09-11T19:14:00Z">
           <w:pPr>
             <w:spacing w:line="360" w:lineRule="auto"/>
             <w:contextualSpacing/>
           </w:pPr>
         </w:pPrChange>
       </w:pPr>
-      <w:ins w:id="123" w:author="Jyun Asakura" w:date="2014-09-11T18:25:00Z">
+      <w:ins w:id="120" w:author="Jyun Asakura" w:date="2014-09-11T18:25:00Z">
         <w:r>
           <w:rPr>
             <w:lang w:eastAsia="zh-TW"/>
@@ -4291,7 +4220,7 @@
           <w:t>A</w:t>
         </w:r>
       </w:ins>
-      <w:ins w:id="124" w:author="Jyun Asakura" w:date="2014-09-11T18:26:00Z">
+      <w:ins w:id="121" w:author="Jyun Asakura" w:date="2014-09-11T18:26:00Z">
         <w:r>
           <w:rPr>
             <w:lang w:eastAsia="zh-TW"/>
@@ -4299,7 +4228,7 @@
           <w:t xml:space="preserve">lso, sensors are </w:t>
         </w:r>
       </w:ins>
-      <w:ins w:id="125" w:author="Jyun Asakura" w:date="2014-09-11T18:35:00Z">
+      <w:ins w:id="122" w:author="Jyun Asakura" w:date="2014-09-11T18:35:00Z">
         <w:r>
           <w:rPr>
             <w:lang w:eastAsia="zh-TW"/>
@@ -4307,7 +4236,7 @@
           <w:t xml:space="preserve">found </w:t>
         </w:r>
       </w:ins>
-      <w:ins w:id="126" w:author="Jyun Asakura" w:date="2014-09-11T18:26:00Z">
+      <w:ins w:id="123" w:author="Jyun Asakura" w:date="2014-09-11T18:26:00Z">
         <w:r>
           <w:rPr>
             <w:lang w:eastAsia="zh-TW"/>
@@ -4315,7 +4244,7 @@
           <w:t xml:space="preserve">widely implemented with the robots </w:t>
         </w:r>
       </w:ins>
-      <w:ins w:id="127" w:author="Jyun Asakura" w:date="2014-09-11T18:35:00Z">
+      <w:ins w:id="124" w:author="Jyun Asakura" w:date="2014-09-11T18:35:00Z">
         <w:r>
           <w:rPr>
             <w:lang w:eastAsia="zh-TW"/>
@@ -4324,7 +4253,7 @@
         </w:r>
       </w:ins>
       <w:proofErr w:type="spellStart"/>
-      <w:ins w:id="128" w:author="Jyun Asakura" w:date="2014-09-11T18:28:00Z">
+      <w:ins w:id="125" w:author="Jyun Asakura" w:date="2014-09-11T18:28:00Z">
         <w:r>
           <w:rPr>
             <w:lang w:eastAsia="zh-TW"/>
@@ -4332,7 +4261,7 @@
           <w:t>Azlan</w:t>
         </w:r>
       </w:ins>
-      <w:ins w:id="129" w:author="Jyun Asakura" w:date="2014-09-11T18:29:00Z">
+      <w:ins w:id="126" w:author="Jyun Asakura" w:date="2014-09-11T18:29:00Z">
         <w:r>
           <w:rPr>
             <w:lang w:eastAsia="zh-TW"/>
@@ -4362,7 +4291,7 @@
         </w:r>
       </w:ins>
       <w:proofErr w:type="spellStart"/>
-      <w:ins w:id="130" w:author="Jyun Asakura" w:date="2014-09-11T18:31:00Z">
+      <w:ins w:id="127" w:author="Jyun Asakura" w:date="2014-09-11T18:31:00Z">
         <w:r>
           <w:rPr>
             <w:lang w:eastAsia="zh-TW"/>
@@ -4390,7 +4319,7 @@
           <w:t xml:space="preserve">also use light sensors to read </w:t>
         </w:r>
       </w:ins>
-      <w:ins w:id="131" w:author="Jyun Asakura" w:date="2014-09-11T18:32:00Z">
+      <w:ins w:id="128" w:author="Jyun Asakura" w:date="2014-09-11T18:32:00Z">
         <w:r>
           <w:rPr>
             <w:rFonts w:eastAsia="SimSun"/>
@@ -4399,7 +4328,7 @@
           <w:t>color landmark to develop a self-recognize indoor robot</w:t>
         </w:r>
       </w:ins>
-      <w:ins w:id="132" w:author="Jyun Asakura" w:date="2014-09-11T18:34:00Z">
+      <w:ins w:id="129" w:author="Jyun Asakura" w:date="2014-09-11T18:34:00Z">
         <w:r>
           <w:rPr>
             <w:rFonts w:eastAsia="SimSun"/>
@@ -4408,7 +4337,7 @@
           <w:t xml:space="preserve"> </w:t>
         </w:r>
       </w:ins>
-      <w:ins w:id="133" w:author="Jyun Asakura" w:date="2014-09-11T18:33:00Z">
+      <w:ins w:id="130" w:author="Jyun Asakura" w:date="2014-09-11T18:33:00Z">
         <w:r>
           <w:rPr>
             <w:rFonts w:eastAsia="SimSun"/>
@@ -4417,7 +4346,7 @@
           <w:t>[3]</w:t>
         </w:r>
       </w:ins>
-      <w:ins w:id="134" w:author="Jyun Asakura" w:date="2014-09-11T18:32:00Z">
+      <w:ins w:id="131" w:author="Jyun Asakura" w:date="2014-09-11T18:32:00Z">
         <w:r>
           <w:rPr>
             <w:rFonts w:eastAsia="SimSun"/>
@@ -4426,7 +4355,7 @@
           <w:t xml:space="preserve">. </w:t>
         </w:r>
       </w:ins>
-      <w:ins w:id="135" w:author="Jyun Asakura" w:date="2014-09-11T18:33:00Z">
+      <w:ins w:id="132" w:author="Jyun Asakura" w:date="2014-09-11T18:33:00Z">
         <w:r>
           <w:rPr>
             <w:rFonts w:eastAsia="SimSun"/>
@@ -4435,7 +4364,7 @@
           <w:t xml:space="preserve">In </w:t>
         </w:r>
       </w:ins>
-      <w:ins w:id="136" w:author="Jyun Asakura" w:date="2014-09-11T18:34:00Z">
+      <w:ins w:id="133" w:author="Jyun Asakura" w:date="2014-09-11T18:34:00Z">
         <w:r>
           <w:rPr>
             <w:rFonts w:eastAsia="SimSun"/>
@@ -4444,7 +4373,7 @@
           <w:t>this project, light sensor</w:t>
         </w:r>
       </w:ins>
-      <w:ins w:id="137" w:author="Jyun Asakura" w:date="2014-09-11T18:35:00Z">
+      <w:ins w:id="134" w:author="Jyun Asakura" w:date="2014-09-11T18:35:00Z">
         <w:r>
           <w:rPr>
             <w:rFonts w:eastAsia="SimSun"/>
@@ -4453,7 +4382,7 @@
           <w:t xml:space="preserve"> will be also used to read the landmarks. </w:t>
         </w:r>
       </w:ins>
-      <w:ins w:id="138" w:author="Jyun Asakura" w:date="2014-09-11T18:36:00Z">
+      <w:ins w:id="135" w:author="Jyun Asakura" w:date="2014-09-11T18:36:00Z">
         <w:r>
           <w:rPr>
             <w:rFonts w:eastAsia="SimSun"/>
@@ -4478,7 +4407,7 @@
           <w:t xml:space="preserve"> Jang’s project, landmark will be used as the moving guide line</w:t>
         </w:r>
       </w:ins>
-      <w:ins w:id="139" w:author="Jyun Asakura" w:date="2014-09-11T18:53:00Z">
+      <w:ins w:id="136" w:author="Jyun Asakura" w:date="2014-09-11T18:53:00Z">
         <w:r>
           <w:rPr>
             <w:rFonts w:eastAsia="SimSun"/>
@@ -4487,7 +4416,7 @@
           <w:t xml:space="preserve"> on the floor</w:t>
         </w:r>
       </w:ins>
-      <w:ins w:id="140" w:author="Jyun Asakura" w:date="2014-09-11T18:36:00Z">
+      <w:ins w:id="137" w:author="Jyun Asakura" w:date="2014-09-11T18:36:00Z">
         <w:r>
           <w:rPr>
             <w:rFonts w:eastAsia="SimSun"/>
@@ -4496,7 +4425,7 @@
           <w:t xml:space="preserve"> for the robots. </w:t>
         </w:r>
       </w:ins>
-      <w:ins w:id="141" w:author="Jyun Asakura" w:date="2014-09-11T18:52:00Z">
+      <w:ins w:id="138" w:author="Jyun Asakura" w:date="2014-09-11T18:52:00Z">
         <w:r>
           <w:rPr>
             <w:rFonts w:eastAsia="SimSun"/>
@@ -4505,7 +4434,7 @@
           <w:t>L</w:t>
         </w:r>
       </w:ins>
-      <w:ins w:id="142" w:author="Jyun Asakura" w:date="2014-09-11T18:36:00Z">
+      <w:ins w:id="139" w:author="Jyun Asakura" w:date="2014-09-11T18:36:00Z">
         <w:r>
           <w:rPr>
             <w:rFonts w:eastAsia="SimSun"/>
@@ -4529,7 +4458,7 @@
           <w:t>Azlan</w:t>
         </w:r>
       </w:ins>
-      <w:ins w:id="143" w:author="Jyun Asakura" w:date="2014-09-11T18:37:00Z">
+      <w:ins w:id="140" w:author="Jyun Asakura" w:date="2014-09-11T18:37:00Z">
         <w:r>
           <w:rPr>
             <w:rFonts w:eastAsia="SimSun"/>
@@ -4546,7 +4475,7 @@
           <w:t xml:space="preserve"> project will not be done in this project</w:t>
         </w:r>
       </w:ins>
-      <w:ins w:id="144" w:author="Jyun Asakura" w:date="2014-09-11T18:52:00Z">
+      <w:ins w:id="141" w:author="Jyun Asakura" w:date="2014-09-11T18:52:00Z">
         <w:r>
           <w:rPr>
             <w:rFonts w:eastAsia="SimSun"/>
@@ -4555,7 +4484,7 @@
           <w:t xml:space="preserve"> but </w:t>
         </w:r>
       </w:ins>
-      <w:ins w:id="145" w:author="Jyun Asakura" w:date="2014-09-11T18:53:00Z">
+      <w:ins w:id="142" w:author="Jyun Asakura" w:date="2014-09-11T18:53:00Z">
         <w:r>
           <w:rPr>
             <w:rFonts w:eastAsia="SimSun"/>
@@ -4564,7 +4493,7 @@
           <w:t>fetch objects will be done as part of this project</w:t>
         </w:r>
       </w:ins>
-      <w:ins w:id="146" w:author="Jyun Asakura" w:date="2014-09-11T18:37:00Z">
+      <w:ins w:id="143" w:author="Jyun Asakura" w:date="2014-09-11T18:37:00Z">
         <w:r>
           <w:rPr>
             <w:rFonts w:eastAsia="SimSun"/>
@@ -4573,7 +4502,7 @@
           <w:t xml:space="preserve">. </w:t>
         </w:r>
       </w:ins>
-      <w:ins w:id="147" w:author="Jyun Asakura" w:date="2014-09-11T19:06:00Z">
+      <w:ins w:id="144" w:author="Jyun Asakura" w:date="2014-09-11T19:06:00Z">
         <w:r>
           <w:rPr>
             <w:rFonts w:eastAsia="SimSun"/>
@@ -4598,7 +4527,7 @@
           <w:t xml:space="preserve"> project, the whole robot will be built with the provided components in the L</w:t>
         </w:r>
       </w:ins>
-      <w:ins w:id="148" w:author="Jyun Asakura" w:date="2014-09-11T19:07:00Z">
+      <w:ins w:id="145" w:author="Jyun Asakura" w:date="2014-09-11T19:07:00Z">
         <w:r>
           <w:rPr>
             <w:rFonts w:eastAsia="SimSun"/>
@@ -4607,7 +4536,7 @@
           <w:t>EGO</w:t>
         </w:r>
       </w:ins>
-      <w:ins w:id="149" w:author="Jyun Asakura" w:date="2014-09-11T19:06:00Z">
+      <w:ins w:id="146" w:author="Jyun Asakura" w:date="2014-09-11T19:06:00Z">
         <w:r>
           <w:rPr>
             <w:rFonts w:eastAsia="SimSun"/>
@@ -4616,7 +4545,7 @@
           <w:t xml:space="preserve"> set</w:t>
         </w:r>
       </w:ins>
-      <w:ins w:id="150" w:author="Jyun Asakura" w:date="2014-09-11T19:08:00Z">
+      <w:ins w:id="147" w:author="Jyun Asakura" w:date="2014-09-11T19:08:00Z">
         <w:r>
           <w:rPr>
             <w:rFonts w:eastAsia="SimSun"/>
@@ -4625,7 +4554,7 @@
           <w:t xml:space="preserve"> except the NFC reader (this will be implement by using a smartphone).</w:t>
         </w:r>
       </w:ins>
-      <w:ins w:id="151" w:author="Jyun Asakura" w:date="2014-09-11T19:09:00Z">
+      <w:ins w:id="148" w:author="Jyun Asakura" w:date="2014-09-11T19:09:00Z">
         <w:r>
           <w:rPr>
             <w:rFonts w:eastAsia="SimSun"/>
@@ -4650,7 +4579,7 @@
           <w:t>Mon</w:t>
         </w:r>
       </w:ins>
-      <w:ins w:id="152" w:author="Jyun Asakura" w:date="2014-09-11T19:10:00Z">
+      <w:ins w:id="149" w:author="Jyun Asakura" w:date="2014-09-11T19:10:00Z">
         <w:r>
           <w:rPr>
             <w:rFonts w:eastAsia="SimSun"/>
@@ -4667,7 +4596,7 @@
           <w:t xml:space="preserve"> which is support with the LEGO MINDSTORMS EV3 robot. </w:t>
         </w:r>
       </w:ins>
-      <w:ins w:id="153" w:author="Jyun Asakura" w:date="2014-09-11T19:11:00Z">
+      <w:ins w:id="150" w:author="Jyun Asakura" w:date="2014-09-11T19:11:00Z">
         <w:r>
           <w:rPr>
             <w:rFonts w:eastAsia="SimSun"/>
@@ -4692,7 +4621,7 @@
           <w:t xml:space="preserve"> language. </w:t>
         </w:r>
       </w:ins>
-      <w:ins w:id="154" w:author="Jyun Asakura" w:date="2014-09-11T19:12:00Z">
+      <w:ins w:id="151" w:author="Jyun Asakura" w:date="2014-09-11T19:12:00Z">
         <w:r>
           <w:rPr>
             <w:rFonts w:eastAsia="SimSun"/>
@@ -4708,7 +4637,7 @@
           <w:t xml:space="preserve">r language to do similar </w:t>
         </w:r>
       </w:ins>
-      <w:ins w:id="155" w:author="Jyun Asakura" w:date="2014-09-11T19:13:00Z">
+      <w:ins w:id="152" w:author="Jyun Asakura" w:date="2014-09-11T19:13:00Z">
         <w:r>
           <w:rPr>
             <w:rFonts w:eastAsia="SimSun"/>
@@ -4717,7 +4646,7 @@
           <w:t>experiment</w:t>
         </w:r>
       </w:ins>
-      <w:ins w:id="156" w:author="Jyun Asakura" w:date="2014-09-11T19:12:00Z">
+      <w:ins w:id="153" w:author="Jyun Asakura" w:date="2014-09-11T19:12:00Z">
         <w:r>
           <w:rPr>
             <w:rFonts w:eastAsia="SimSun"/>
@@ -4726,7 +4655,7 @@
           <w:t xml:space="preserve"> </w:t>
         </w:r>
       </w:ins>
-      <w:ins w:id="157" w:author="Jyun Asakura" w:date="2014-09-11T19:13:00Z">
+      <w:ins w:id="154" w:author="Jyun Asakura" w:date="2014-09-11T19:13:00Z">
         <w:r>
           <w:rPr>
             <w:rFonts w:eastAsia="SimSun"/>
@@ -4735,7 +4664,7 @@
           <w:t>as other projects.</w:t>
         </w:r>
       </w:ins>
-      <w:ins w:id="158" w:author="Jyun Asakura" w:date="2014-09-11T19:12:00Z">
+      <w:ins w:id="155" w:author="Jyun Asakura" w:date="2014-09-11T19:12:00Z">
         <w:r>
           <w:rPr>
             <w:rFonts w:eastAsia="SimSun"/>
@@ -4744,6 +4673,209 @@
           <w:t xml:space="preserve"> </w:t>
         </w:r>
       </w:ins>
+      <w:ins w:id="156" w:author="Jyun Asakura" w:date="2014-09-15T23:48:00Z">
+        <w:r>
+          <w:rPr>
+            <w:rFonts w:eastAsia="SimSun"/>
+            <w:lang w:eastAsia="zh-CN"/>
+          </w:rPr>
+          <w:t xml:space="preserve">Moreover, </w:t>
+        </w:r>
+      </w:ins>
+      <w:proofErr w:type="gramStart"/>
+      <w:ins w:id="157" w:author="Jyun Asakura" w:date="2014-09-15T23:49:00Z">
+        <w:r>
+          <w:rPr>
+            <w:rFonts w:eastAsia="SimSun"/>
+            <w:lang w:eastAsia="zh-CN"/>
+          </w:rPr>
+          <w:t>Neural</w:t>
+        </w:r>
+        <w:proofErr w:type="gramEnd"/>
+        <w:r>
+          <w:rPr>
+            <w:rFonts w:eastAsia="SimSun"/>
+            <w:lang w:eastAsia="zh-CN"/>
+          </w:rPr>
+          <w:t xml:space="preserve"> </w:t>
+        </w:r>
+        <w:r>
+          <w:rPr>
+            <w:rFonts w:eastAsia="SimSun"/>
+            <w:lang w:eastAsia="zh-CN"/>
+          </w:rPr>
+          <w:t>force</w:t>
+        </w:r>
+      </w:ins>
+      <w:ins w:id="158" w:author="Jyun Asakura" w:date="2014-09-15T23:50:00Z">
+        <w:r>
+          <w:rPr>
+            <w:rFonts w:eastAsia="SimSun"/>
+            <w:lang w:eastAsia="zh-CN"/>
+          </w:rPr>
+          <w:t xml:space="preserve"> </w:t>
+        </w:r>
+      </w:ins>
+      <w:ins w:id="159" w:author="Jyun Asakura" w:date="2014-09-15T23:49:00Z">
+        <w:r>
+          <w:rPr>
+            <w:rFonts w:eastAsia="SimSun"/>
+            <w:lang w:eastAsia="zh-CN"/>
+          </w:rPr>
+          <w:t>control</w:t>
+        </w:r>
+      </w:ins>
+      <w:ins w:id="160" w:author="Jyun Asakura" w:date="2014-09-15T23:50:00Z">
+        <w:r>
+          <w:rPr>
+            <w:rFonts w:eastAsia="SimSun"/>
+            <w:lang w:eastAsia="zh-CN"/>
+          </w:rPr>
+          <w:t xml:space="preserve"> for </w:t>
+        </w:r>
+      </w:ins>
+      <w:ins w:id="161" w:author="Jyun Asakura" w:date="2014-09-15T23:51:00Z">
+        <w:r>
+          <w:rPr>
+            <w:rFonts w:eastAsia="SimSun"/>
+            <w:lang w:eastAsia="zh-CN"/>
+          </w:rPr>
+          <w:t xml:space="preserve">robot </w:t>
+        </w:r>
+      </w:ins>
+      <w:ins w:id="162" w:author="Jyun Asakura" w:date="2014-09-15T23:50:00Z">
+        <w:r>
+          <w:rPr>
+            <w:rFonts w:eastAsia="SimSun"/>
+            <w:lang w:eastAsia="zh-CN"/>
+          </w:rPr>
+          <w:t>indoor positioning can be also found in</w:t>
+        </w:r>
+      </w:ins>
+      <w:ins w:id="163" w:author="Jyun Asakura" w:date="2014-09-15T23:57:00Z">
+        <w:r>
+          <w:rPr>
+            <w:rFonts w:eastAsia="SimSun"/>
+            <w:lang w:eastAsia="zh-CN"/>
+          </w:rPr>
+          <w:t xml:space="preserve"> a </w:t>
+        </w:r>
+      </w:ins>
+      <w:ins w:id="164" w:author="Jyun Asakura" w:date="2014-09-15T23:58:00Z">
+        <w:r>
+          <w:rPr>
+            <w:rFonts w:eastAsia="SimSun"/>
+            <w:lang w:eastAsia="zh-CN"/>
+          </w:rPr>
+          <w:t xml:space="preserve">concept report </w:t>
+        </w:r>
+      </w:ins>
+      <w:ins w:id="165" w:author="Jyun Asakura" w:date="2014-09-15T23:57:00Z">
+        <w:r>
+          <w:rPr>
+            <w:rFonts w:eastAsia="SimSun"/>
+            <w:lang w:eastAsia="zh-CN"/>
+          </w:rPr>
+          <w:t>about industrial robot position control in Cartesian space</w:t>
+        </w:r>
+      </w:ins>
+      <w:ins w:id="166" w:author="Jyun Asakura" w:date="2014-09-15T23:58:00Z">
+        <w:r>
+          <w:rPr>
+            <w:rFonts w:eastAsia="SimSun"/>
+            <w:lang w:eastAsia="zh-CN"/>
+          </w:rPr>
+          <w:t xml:space="preserve"> written by</w:t>
+        </w:r>
+      </w:ins>
+      <w:ins w:id="167" w:author="Jyun Asakura" w:date="2014-09-15T23:50:00Z">
+        <w:r>
+          <w:rPr>
+            <w:rFonts w:eastAsia="SimSun"/>
+            <w:lang w:eastAsia="zh-CN"/>
+          </w:rPr>
+          <w:t xml:space="preserve"> </w:t>
+        </w:r>
+      </w:ins>
+      <w:ins w:id="168" w:author="Jyun Asakura" w:date="2014-09-15T23:57:00Z">
+        <w:r>
+          <w:rPr>
+            <w:rFonts w:eastAsia="SimSun"/>
+            <w:lang w:eastAsia="zh-CN"/>
+          </w:rPr>
+          <w:t xml:space="preserve">R </w:t>
+        </w:r>
+        <w:proofErr w:type="spellStart"/>
+        <w:r>
+          <w:rPr>
+            <w:rFonts w:eastAsia="SimSun"/>
+            <w:lang w:eastAsia="zh-CN"/>
+          </w:rPr>
+          <w:t>Maaß</w:t>
+        </w:r>
+        <w:proofErr w:type="spellEnd"/>
+        <w:r>
+          <w:rPr>
+            <w:rFonts w:eastAsia="SimSun"/>
+            <w:lang w:eastAsia="zh-CN"/>
+          </w:rPr>
+          <w:t xml:space="preserve"> </w:t>
+        </w:r>
+      </w:ins>
+      <w:ins w:id="169" w:author="Jyun Asakura" w:date="2014-09-15T23:50:00Z">
+        <w:r>
+          <w:rPr>
+            <w:rFonts w:eastAsia="SimSun"/>
+            <w:lang w:eastAsia="zh-CN"/>
+          </w:rPr>
+          <w:t>et al</w:t>
+        </w:r>
+      </w:ins>
+      <w:ins w:id="170" w:author="Jyun Asakura" w:date="2014-09-16T00:00:00Z">
+        <w:r>
+          <w:rPr>
+            <w:rFonts w:eastAsia="SimSun"/>
+            <w:lang w:eastAsia="zh-CN"/>
+          </w:rPr>
+          <w:t xml:space="preserve"> [4]</w:t>
+        </w:r>
+      </w:ins>
+      <w:ins w:id="171" w:author="Jyun Asakura" w:date="2014-09-15T23:51:00Z">
+        <w:r>
+          <w:rPr>
+            <w:rFonts w:eastAsia="SimSun"/>
+            <w:lang w:eastAsia="zh-CN"/>
+          </w:rPr>
+          <w:t>.</w:t>
+        </w:r>
+      </w:ins>
+      <w:ins w:id="172" w:author="Jyun Asakura" w:date="2014-09-15T23:55:00Z">
+        <w:r>
+          <w:rPr>
+            <w:rFonts w:eastAsia="SimSun" w:hint="eastAsia"/>
+            <w:lang w:eastAsia="zh-CN"/>
+          </w:rPr>
+          <w:t xml:space="preserve"> </w:t>
+        </w:r>
+        <w:r>
+          <w:rPr>
+            <w:rFonts w:eastAsia="SimSun"/>
+            <w:lang w:eastAsia="zh-CN"/>
+          </w:rPr>
+          <w:t>And this approach will be also implement in the project for a better robot position result.</w:t>
+        </w:r>
+      </w:ins>
+      <w:ins w:id="173" w:author="Jyun Asakura" w:date="2014-09-16T00:00:00Z">
+        <w:r>
+          <w:rPr>
+            <w:rFonts w:eastAsia="SimSun"/>
+            <w:lang w:eastAsia="zh-CN"/>
+          </w:rPr>
+          <w:t xml:space="preserve"> </w:t>
+        </w:r>
+      </w:ins>
+      <w:bookmarkStart w:id="174" w:name="_GoBack"/>
+      <w:bookmarkEnd w:id="174"/>
     </w:p>
     <w:p>
       <w:pPr>
@@ -4760,17 +4892,17 @@
           <w:b/>
         </w:rPr>
       </w:pPr>
-      <w:bookmarkStart w:id="159" w:name="_Toc358367876"/>
-      <w:bookmarkStart w:id="160" w:name="_Toc358630290"/>
-      <w:bookmarkStart w:id="161" w:name="_Toc358890384"/>
-      <w:bookmarkStart w:id="162" w:name="_Toc398226259"/>
+      <w:bookmarkStart w:id="175" w:name="_Toc358367876"/>
+      <w:bookmarkStart w:id="176" w:name="_Toc358630290"/>
+      <w:bookmarkStart w:id="177" w:name="_Toc358890384"/>
+      <w:bookmarkStart w:id="178" w:name="_Toc398226259"/>
       <w:r>
         <w:rPr>
           <w:b/>
         </w:rPr>
         <w:t xml:space="preserve">4. Project </w:t>
       </w:r>
-      <w:commentRangeStart w:id="163"/>
+      <w:commentRangeStart w:id="179"/>
       <w:proofErr w:type="spellStart"/>
       <w:r>
         <w:rPr>
@@ -4778,11 +4910,11 @@
         </w:rPr>
         <w:t>Workplan</w:t>
       </w:r>
-      <w:bookmarkEnd w:id="159"/>
-      <w:bookmarkEnd w:id="160"/>
-      <w:bookmarkEnd w:id="161"/>
-      <w:bookmarkEnd w:id="162"/>
-      <w:commentRangeEnd w:id="163"/>
+      <w:bookmarkEnd w:id="175"/>
+      <w:bookmarkEnd w:id="176"/>
+      <w:bookmarkEnd w:id="177"/>
+      <w:bookmarkEnd w:id="178"/>
+      <w:commentRangeEnd w:id="179"/>
       <w:proofErr w:type="spellEnd"/>
       <w:r>
         <w:rPr>
@@ -4791,7 +4923,7 @@
           <w:vanish/>
           <w:spacing w:val="0"/>
         </w:rPr>
-        <w:commentReference w:id="163"/>
+        <w:commentReference w:id="179"/>
       </w:r>
     </w:p>
     <w:p>
@@ -4801,7 +4933,7 @@
           <w:lang w:eastAsia="zh-TW"/>
         </w:rPr>
       </w:pPr>
-      <w:ins w:id="164" w:author="MacBook" w:date="2014-09-08T22:01:00Z">
+      <w:ins w:id="180" w:author="MacBook" w:date="2014-09-08T22:01:00Z">
         <w:r>
           <w:rPr>
             <w:noProof/>
@@ -4916,10 +5048,10 @@
           <w:b/>
         </w:rPr>
       </w:pPr>
-      <w:bookmarkStart w:id="165" w:name="_Toc358367877"/>
-      <w:bookmarkStart w:id="166" w:name="_Toc358630291"/>
-      <w:bookmarkStart w:id="167" w:name="_Toc358890385"/>
-      <w:bookmarkStart w:id="168" w:name="_Toc398226260"/>
+      <w:bookmarkStart w:id="181" w:name="_Toc358367877"/>
+      <w:bookmarkStart w:id="182" w:name="_Toc358630291"/>
+      <w:bookmarkStart w:id="183" w:name="_Toc358890385"/>
+      <w:bookmarkStart w:id="184" w:name="_Toc398226260"/>
       <w:r>
         <w:rPr>
           <w:b/>
@@ -5003,7 +5135,7 @@
                               </w:rPr>
                               <w:t xml:space="preserve">Figure </w:t>
                             </w:r>
-                            <w:ins w:id="169" w:author="Jyun Asakura" w:date="2014-09-11T17:08:00Z">
+                            <w:ins w:id="185" w:author="Jyun Asakura" w:date="2014-09-11T17:08:00Z">
                               <w:r>
                                 <w:rPr>
                                   <w:b/>
@@ -5014,7 +5146,7 @@
                                 <w:t>1</w:t>
                               </w:r>
                             </w:ins>
-                            <w:del w:id="170" w:author="Jyun Asakura" w:date="2014-09-11T17:08:00Z">
+                            <w:del w:id="186" w:author="Jyun Asakura" w:date="2014-09-11T17:08:00Z">
                               <w:r>
                                 <w:rPr>
                                   <w:rFonts w:hint="eastAsia"/>
@@ -5078,7 +5210,7 @@
                         </w:rPr>
                         <w:t xml:space="preserve">Figure </w:t>
                       </w:r>
-                      <w:ins w:id="171" w:author="Jyun Asakura" w:date="2014-09-11T17:08:00Z">
+                      <w:ins w:id="187" w:author="Jyun Asakura" w:date="2014-09-11T17:08:00Z">
                         <w:r>
                           <w:rPr>
                             <w:b/>
@@ -5089,7 +5221,7 @@
                           <w:t>1</w:t>
                         </w:r>
                       </w:ins>
-                      <w:del w:id="172" w:author="Jyun Asakura" w:date="2014-09-11T17:08:00Z">
+                      <w:del w:id="188" w:author="Jyun Asakura" w:date="2014-09-11T17:08:00Z">
                         <w:r>
                           <w:rPr>
                             <w:rFonts w:hint="eastAsia"/>
@@ -5131,20 +5263,20 @@
         </w:rPr>
         <w:t>Assessment</w:t>
       </w:r>
-      <w:bookmarkEnd w:id="165"/>
-      <w:bookmarkEnd w:id="166"/>
-      <w:bookmarkEnd w:id="167"/>
-      <w:bookmarkEnd w:id="168"/>
+      <w:bookmarkEnd w:id="181"/>
+      <w:bookmarkEnd w:id="182"/>
+      <w:bookmarkEnd w:id="183"/>
+      <w:bookmarkEnd w:id="184"/>
     </w:p>
     <w:p>
       <w:pPr>
         <w:spacing w:line="360" w:lineRule="auto"/>
         <w:jc w:val="both"/>
         <w:rPr>
-          <w:ins w:id="173" w:author="Jyun Asakura" w:date="2014-09-11T19:15:00Z"/>
+          <w:ins w:id="189" w:author="Jyun Asakura" w:date="2014-09-11T19:15:00Z"/>
           <w:lang w:eastAsia="zh-TW"/>
         </w:rPr>
-        <w:pPrChange w:id="174" w:author="Jyun Asakura" w:date="2014-09-11T19:14:00Z">
+        <w:pPrChange w:id="190" w:author="Jyun Asakura" w:date="2014-09-11T19:14:00Z">
           <w:pPr>
             <w:spacing w:line="360" w:lineRule="auto"/>
           </w:pPr>
@@ -5182,7 +5314,7 @@
         </w:rPr>
         <w:t>connection setup disabled, hard</w:t>
       </w:r>
-      <w:ins w:id="175" w:author="Jyun Asakura" w:date="2014-09-11T11:50:00Z">
+      <w:ins w:id="191" w:author="Jyun Asakura" w:date="2014-09-11T11:50:00Z">
         <w:r>
           <w:rPr>
             <w:lang w:eastAsia="zh-TW"/>
@@ -5204,7 +5336,7 @@
         <w:rPr>
           <w:lang w:eastAsia="zh-TW"/>
         </w:rPr>
-        <w:pPrChange w:id="176" w:author="Jyun Asakura" w:date="2014-09-11T19:14:00Z">
+        <w:pPrChange w:id="192" w:author="Jyun Asakura" w:date="2014-09-11T19:14:00Z">
           <w:pPr>
             <w:spacing w:line="360" w:lineRule="auto"/>
           </w:pPr>
@@ -5231,7 +5363,7 @@
         <w:rPr>
           <w:lang w:eastAsia="zh-TW"/>
         </w:rPr>
-        <w:pPrChange w:id="177" w:author="Jyun Asakura" w:date="2014-09-11T19:14:00Z">
+        <w:pPrChange w:id="193" w:author="Jyun Asakura" w:date="2014-09-11T19:14:00Z">
           <w:pPr>
             <w:pStyle w:val="a9"/>
             <w:numPr>
@@ -5267,7 +5399,7 @@
         <w:rPr>
           <w:lang w:eastAsia="zh-TW"/>
         </w:rPr>
-        <w:pPrChange w:id="178" w:author="Jyun Asakura" w:date="2014-09-11T19:14:00Z">
+        <w:pPrChange w:id="194" w:author="Jyun Asakura" w:date="2014-09-11T19:14:00Z">
           <w:pPr>
             <w:pStyle w:val="a9"/>
             <w:numPr>
@@ -5283,7 +5415,6 @@
         <w:rPr>
           <w:lang w:eastAsia="zh-TW"/>
         </w:rPr>
-        <w:lastRenderedPageBreak/>
         <w:t>Firstly, t</w:t>
       </w:r>
       <w:r>
@@ -5322,7 +5453,7 @@
         </w:rPr>
         <w:t xml:space="preserve">unable </w:t>
       </w:r>
-      <w:commentRangeStart w:id="179"/>
+      <w:commentRangeStart w:id="195"/>
       <w:r>
         <w:rPr>
           <w:lang w:eastAsia="zh-TW"/>
@@ -5335,13 +5466,13 @@
         </w:rPr>
         <w:t>move properly</w:t>
       </w:r>
-      <w:commentRangeEnd w:id="179"/>
+      <w:commentRangeEnd w:id="195"/>
       <w:r>
         <w:rPr>
           <w:rStyle w:val="afa"/>
           <w:vanish/>
         </w:rPr>
-        <w:commentReference w:id="179"/>
+        <w:commentReference w:id="195"/>
       </w:r>
       <w:r>
         <w:rPr>
@@ -5349,20 +5480,20 @@
         </w:rPr>
         <w:t xml:space="preserve">. Also, as movement control is designed </w:t>
       </w:r>
-      <w:commentRangeStart w:id="180"/>
+      <w:commentRangeStart w:id="196"/>
       <w:r>
         <w:rPr>
           <w:lang w:eastAsia="zh-TW"/>
         </w:rPr>
         <w:t xml:space="preserve">to use set power volume </w:t>
       </w:r>
-      <w:commentRangeEnd w:id="180"/>
+      <w:commentRangeEnd w:id="196"/>
       <w:r>
         <w:rPr>
           <w:rStyle w:val="afa"/>
           <w:vanish/>
         </w:rPr>
-        <w:commentReference w:id="180"/>
+        <w:commentReference w:id="196"/>
       </w:r>
       <w:r>
         <w:rPr>
@@ -5370,7 +5501,7 @@
         </w:rPr>
         <w:t xml:space="preserve">if </w:t>
       </w:r>
-      <w:del w:id="181" w:author="Jyun Asakura" w:date="2014-09-11T11:49:00Z">
+      <w:del w:id="197" w:author="Jyun Asakura" w:date="2014-09-11T11:49:00Z">
         <w:r>
           <w:rPr>
             <w:lang w:eastAsia="zh-TW"/>
@@ -5384,7 +5515,7 @@
         </w:rPr>
         <w:t xml:space="preserve">the </w:t>
       </w:r>
-      <w:ins w:id="182" w:author="Jyun Asakura" w:date="2014-09-11T11:50:00Z">
+      <w:ins w:id="198" w:author="Jyun Asakura" w:date="2014-09-11T11:50:00Z">
         <w:r>
           <w:rPr>
             <w:lang w:eastAsia="zh-TW"/>
@@ -5468,7 +5599,7 @@
         <w:rPr>
           <w:lang w:eastAsia="zh-TW"/>
         </w:rPr>
-        <w:pPrChange w:id="183" w:author="Jyun Asakura" w:date="2014-09-11T19:14:00Z">
+        <w:pPrChange w:id="199" w:author="Jyun Asakura" w:date="2014-09-11T19:14:00Z">
           <w:pPr>
             <w:pStyle w:val="a9"/>
             <w:numPr>
@@ -5717,7 +5848,7 @@
         <w:rPr>
           <w:lang w:eastAsia="zh-TW"/>
         </w:rPr>
-        <w:pPrChange w:id="184" w:author="Jyun Asakura" w:date="2014-09-11T19:14:00Z">
+        <w:pPrChange w:id="200" w:author="Jyun Asakura" w:date="2014-09-11T19:14:00Z">
           <w:pPr>
             <w:pStyle w:val="a9"/>
             <w:numPr>
@@ -5746,10 +5877,10 @@
         <w:ind w:left="1080"/>
         <w:jc w:val="both"/>
         <w:rPr>
-          <w:del w:id="185" w:author="Jyun Asakura" w:date="2014-09-10T02:46:00Z"/>
+          <w:del w:id="201" w:author="Jyun Asakura" w:date="2014-09-10T02:46:00Z"/>
           <w:lang w:eastAsia="zh-TW"/>
         </w:rPr>
-        <w:pPrChange w:id="186" w:author="Jyun Asakura" w:date="2014-09-11T19:14:00Z">
+        <w:pPrChange w:id="202" w:author="Jyun Asakura" w:date="2014-09-11T19:14:00Z">
           <w:pPr>
             <w:pStyle w:val="a9"/>
             <w:numPr>
@@ -5785,7 +5916,7 @@
         </w:rPr>
         <w:t xml:space="preserve"> in a USB and a backup copy will be put in the network. Once </w:t>
       </w:r>
-      <w:del w:id="187" w:author="Jyun Asakura" w:date="2014-09-11T11:50:00Z">
+      <w:del w:id="203" w:author="Jyun Asakura" w:date="2014-09-11T11:50:00Z">
         <w:r>
           <w:rPr>
             <w:lang w:eastAsia="zh-TW"/>
@@ -5799,7 +5930,7 @@
           <w:delText>ment</w:delText>
         </w:r>
       </w:del>
-      <w:ins w:id="188" w:author="Jyun Asakura" w:date="2014-09-11T11:50:00Z">
+      <w:ins w:id="204" w:author="Jyun Asakura" w:date="2014-09-11T11:50:00Z">
         <w:r>
           <w:rPr>
             <w:lang w:eastAsia="zh-TW"/>
@@ -5837,7 +5968,7 @@
         </w:rPr>
         <w:t xml:space="preserve"> to continue the project. Furthermore, </w:t>
       </w:r>
-      <w:ins w:id="189" w:author="Jyun Asakura" w:date="2014-09-10T02:46:00Z">
+      <w:ins w:id="205" w:author="Jyun Asakura" w:date="2014-09-10T02:46:00Z">
         <w:r>
           <w:rPr>
             <w:lang w:eastAsia="zh-TW"/>
@@ -5845,21 +5976,21 @@
           <w:t>all files of the every process will have at least one backup copy so that the project can go back at any time.</w:t>
         </w:r>
       </w:ins>
-      <w:commentRangeStart w:id="190"/>
-      <w:del w:id="191" w:author="Jyun Asakura" w:date="2014-09-10T02:46:00Z">
+      <w:commentRangeStart w:id="206"/>
+      <w:del w:id="207" w:author="Jyun Asakura" w:date="2014-09-10T02:46:00Z">
         <w:r>
           <w:rPr>
             <w:lang w:eastAsia="zh-TW"/>
           </w:rPr>
           <w:delText>all the updates will be done on a new copy of the previous version so that once update is incorrect, the older version can be found immediately.</w:delText>
         </w:r>
-        <w:commentRangeEnd w:id="190"/>
+        <w:commentRangeEnd w:id="206"/>
         <w:r>
           <w:rPr>
             <w:rStyle w:val="afa"/>
             <w:vanish/>
           </w:rPr>
-          <w:commentReference w:id="190"/>
+          <w:commentReference w:id="206"/>
         </w:r>
       </w:del>
     </w:p>
@@ -5885,7 +6016,7 @@
         <w:rPr>
           <w:lang w:eastAsia="zh-TW"/>
         </w:rPr>
-        <w:pPrChange w:id="192" w:author="Jyun Asakura" w:date="2014-09-11T19:14:00Z">
+        <w:pPrChange w:id="208" w:author="Jyun Asakura" w:date="2014-09-11T19:14:00Z">
           <w:pPr>
             <w:pStyle w:val="a9"/>
             <w:numPr>
@@ -5912,7 +6043,7 @@
         </w:numPr>
         <w:spacing w:line="360" w:lineRule="auto"/>
         <w:jc w:val="both"/>
-        <w:pPrChange w:id="193" w:author="Jyun Asakura" w:date="2014-09-11T19:14:00Z">
+        <w:pPrChange w:id="209" w:author="Jyun Asakura" w:date="2014-09-11T19:14:00Z">
           <w:pPr>
             <w:pStyle w:val="a9"/>
             <w:numPr>
@@ -6015,13 +6146,14 @@
           <w:lang w:eastAsia="zh-TW"/>
         </w:rPr>
       </w:pPr>
-      <w:bookmarkStart w:id="194" w:name="_Toc398226261"/>
+      <w:bookmarkStart w:id="210" w:name="_Toc398226261"/>
       <w:r>
         <w:rPr>
           <w:rFonts w:hint="eastAsia"/>
           <w:b/>
           <w:lang w:eastAsia="zh-TW"/>
         </w:rPr>
+        <w:lastRenderedPageBreak/>
         <w:t>6</w:t>
       </w:r>
       <w:r>
@@ -6038,23 +6170,17 @@
         </w:rPr>
         <w:t>Reference</w:t>
       </w:r>
-      <w:bookmarkEnd w:id="194"/>
+      <w:bookmarkEnd w:id="210"/>
     </w:p>
     <w:p>
       <w:pPr>
         <w:jc w:val="both"/>
         <w:rPr>
-          <w:ins w:id="195" w:author="Jyun Asakura" w:date="2014-09-10T02:47:00Z"/>
+          <w:ins w:id="211" w:author="Jyun Asakura" w:date="2014-09-10T02:47:00Z"/>
           <w:lang w:eastAsia="zh-TW"/>
-          <w:rPrChange w:id="196" w:author="Jyun Asakura" w:date="2014-09-11T17:07:00Z">
-            <w:rPr>
-              <w:ins w:id="197" w:author="Jyun Asakura" w:date="2014-09-10T02:47:00Z"/>
-              <w:lang w:eastAsia="zh-TW"/>
-            </w:rPr>
-          </w:rPrChange>
-        </w:rPr>
-      </w:pPr>
-      <w:del w:id="198" w:author="Jyun Asakura" w:date="2014-09-10T17:41:00Z">
+        </w:rPr>
+      </w:pPr>
+      <w:del w:id="212" w:author="Jyun Asakura" w:date="2014-09-10T17:41:00Z">
         <w:r>
           <w:rPr>
             <w:lang w:eastAsia="zh-TW"/>
@@ -6064,14 +6190,14 @@
         <w:r>
           <w:delText xml:space="preserve"> </w:delText>
         </w:r>
-        <w:commentRangeStart w:id="199"/>
+        <w:commentRangeStart w:id="213"/>
         <w:r>
           <w:rPr>
             <w:lang w:eastAsia="zh-TW"/>
           </w:rPr>
           <w:delText>Wikipedia</w:delText>
         </w:r>
-        <w:commentRangeEnd w:id="199"/>
+        <w:commentRangeEnd w:id="213"/>
         <w:r>
           <w:rPr>
             <w:rStyle w:val="afa"/>
@@ -6079,7 +6205,7 @@
             <w:sz w:val="24"/>
             <w:szCs w:val="24"/>
           </w:rPr>
-          <w:commentReference w:id="199"/>
+          <w:commentReference w:id="213"/>
         </w:r>
         <w:r>
           <w:rPr>
@@ -6091,17 +6217,15 @@
           <w:fldChar w:fldCharType="begin"/>
         </w:r>
         <w:r>
-          <w:rPr>
-            <w:rPrChange w:id="200" w:author="Jyun Asakura" w:date="2014-09-11T17:07:00Z">
-              <w:rPr/>
-            </w:rPrChange>
-          </w:rPr>
           <w:delInstrText xml:space="preserve"> HYPERLINK "http://en.wikipedia.org/wiki/Fuzzy_logic" </w:delInstrText>
         </w:r>
         <w:r>
           <w:rPr>
-            <w:rPrChange w:id="201" w:author="Jyun Asakura" w:date="2014-09-11T17:07:00Z">
-              <w:rPr/>
+            <w:rPrChange w:id="214" w:author="Jyun Asakura" w:date="2014-09-11T17:07:00Z">
+              <w:rPr>
+                <w:rStyle w:val="af3"/>
+                <w:lang w:eastAsia="zh-TW"/>
+              </w:rPr>
             </w:rPrChange>
           </w:rPr>
           <w:fldChar w:fldCharType="separate"/>
@@ -6110,12 +6234,6 @@
           <w:rPr>
             <w:rStyle w:val="af3"/>
             <w:lang w:eastAsia="zh-TW"/>
-            <w:rPrChange w:id="202" w:author="Jyun Asakura" w:date="2014-09-11T17:07:00Z">
-              <w:rPr>
-                <w:rStyle w:val="af3"/>
-                <w:lang w:eastAsia="zh-TW"/>
-              </w:rPr>
-            </w:rPrChange>
           </w:rPr>
           <w:delText>http://en.wikipedia.org/wiki/Fuzzy_logic</w:delText>
         </w:r>
@@ -6123,24 +6241,12 @@
           <w:rPr>
             <w:rStyle w:val="af3"/>
             <w:lang w:eastAsia="zh-TW"/>
-            <w:rPrChange w:id="203" w:author="Jyun Asakura" w:date="2014-09-11T17:07:00Z">
-              <w:rPr>
-                <w:rStyle w:val="af3"/>
-                <w:lang w:eastAsia="zh-TW"/>
-              </w:rPr>
-            </w:rPrChange>
           </w:rPr>
           <w:fldChar w:fldCharType="end"/>
         </w:r>
         <w:r>
           <w:rPr>
             <w:lang w:eastAsia="zh-TW"/>
-            <w:rPrChange w:id="204" w:author="Jyun Asakura" w:date="2014-09-11T17:07:00Z">
-              <w:rPr>
-                <w:rFonts w:hint="eastAsia"/>
-                <w:lang w:eastAsia="zh-TW"/>
-              </w:rPr>
-            </w:rPrChange>
           </w:rPr>
           <w:delText>, [Sept 09, 2014]</w:delText>
         </w:r>
@@ -6150,14 +6256,8 @@
       <w:pPr>
         <w:jc w:val="both"/>
         <w:rPr>
-          <w:ins w:id="205" w:author="Jyun Asakura" w:date="2014-09-10T17:41:00Z"/>
+          <w:ins w:id="215" w:author="Jyun Asakura" w:date="2014-09-10T17:41:00Z"/>
           <w:lang w:eastAsia="zh-TW"/>
-          <w:rPrChange w:id="206" w:author="Jyun Asakura" w:date="2014-09-11T17:07:00Z">
-            <w:rPr>
-              <w:ins w:id="207" w:author="Jyun Asakura" w:date="2014-09-10T17:41:00Z"/>
-              <w:lang w:eastAsia="zh-TW"/>
-            </w:rPr>
-          </w:rPrChange>
         </w:rPr>
       </w:pPr>
     </w:p>
@@ -6165,61 +6265,41 @@
       <w:pPr>
         <w:jc w:val="both"/>
         <w:rPr>
-          <w:ins w:id="208" w:author="Jyun Asakura" w:date="2014-09-10T02:47:00Z"/>
+          <w:ins w:id="216" w:author="Jyun Asakura" w:date="2014-09-10T02:47:00Z"/>
           <w:lang w:eastAsia="zh-TW"/>
         </w:rPr>
       </w:pPr>
-      <w:ins w:id="209" w:author="Jyun Asakura" w:date="2014-09-10T02:47:00Z">
+      <w:ins w:id="217" w:author="Jyun Asakura" w:date="2014-09-10T02:47:00Z">
         <w:r>
           <w:rPr>
             <w:lang w:eastAsia="zh-TW"/>
-            <w:rPrChange w:id="210" w:author="Jyun Asakura" w:date="2014-09-11T17:07:00Z">
-              <w:rPr>
-                <w:lang w:eastAsia="zh-TW"/>
-              </w:rPr>
-            </w:rPrChange>
           </w:rPr>
           <w:t>[</w:t>
         </w:r>
       </w:ins>
-      <w:ins w:id="211" w:author="Jyun Asakura" w:date="2014-09-10T17:41:00Z">
+      <w:ins w:id="218" w:author="Jyun Asakura" w:date="2014-09-10T17:41:00Z">
         <w:r>
           <w:rPr>
             <w:lang w:eastAsia="zh-TW"/>
-            <w:rPrChange w:id="212" w:author="Jyun Asakura" w:date="2014-09-11T17:07:00Z">
-              <w:rPr>
-                <w:lang w:eastAsia="zh-TW"/>
-              </w:rPr>
-            </w:rPrChange>
           </w:rPr>
           <w:t>1</w:t>
         </w:r>
       </w:ins>
-      <w:ins w:id="213" w:author="Jyun Asakura" w:date="2014-09-10T02:47:00Z">
+      <w:ins w:id="219" w:author="Jyun Asakura" w:date="2014-09-10T02:47:00Z">
         <w:r>
           <w:rPr>
             <w:lang w:eastAsia="zh-TW"/>
-            <w:rPrChange w:id="214" w:author="Jyun Asakura" w:date="2014-09-11T17:07:00Z">
-              <w:rPr>
-                <w:lang w:eastAsia="zh-TW"/>
-              </w:rPr>
-            </w:rPrChange>
           </w:rPr>
           <w:t>]</w:t>
         </w:r>
       </w:ins>
-      <w:ins w:id="215" w:author="Jyun Asakura" w:date="2014-09-10T17:42:00Z">
-        <w:r>
-          <w:rPr>
-            <w:rPrChange w:id="216" w:author="Jyun Asakura" w:date="2014-09-11T17:07:00Z">
-              <w:rPr/>
-            </w:rPrChange>
-          </w:rPr>
+      <w:ins w:id="220" w:author="Jyun Asakura" w:date="2014-09-10T17:42:00Z">
+        <w:r>
           <w:t xml:space="preserve"> </w:t>
         </w:r>
       </w:ins>
       <w:proofErr w:type="spellStart"/>
-      <w:ins w:id="217" w:author="Jyun Asakura" w:date="2014-09-11T17:26:00Z">
+      <w:ins w:id="221" w:author="Jyun Asakura" w:date="2014-09-11T17:26:00Z">
         <w:r>
           <w:rPr>
             <w:lang w:eastAsia="zh-TW"/>
@@ -6273,21 +6353,53 @@
           <w:rPr>
             <w:lang w:eastAsia="zh-TW"/>
           </w:rPr>
-          <w:t xml:space="preserve">, S. Z S; Osman, N. H., "Fuzzy Logic Controlled Miniature LEGO Robot for Undergraduate Training System," Industrial Electronics and Applications, 2007. ICIEA 2007. 2nd IEEE Conference </w:t>
-        </w:r>
-        <w:proofErr w:type="gramStart"/>
-        <w:r>
-          <w:rPr>
+          <w:t xml:space="preserve">, S. Z S; Osman, N. H., </w:t>
+        </w:r>
+        <w:r>
+          <w:rPr>
+            <w:i/>
             <w:lang w:eastAsia="zh-TW"/>
-          </w:rPr>
-          <w:t>on ,</w:t>
-        </w:r>
-        <w:proofErr w:type="gramEnd"/>
+            <w:rPrChange w:id="222" w:author="Jyun Asakura" w:date="2014-09-15T23:48:00Z">
+              <w:rPr>
+                <w:lang w:eastAsia="zh-TW"/>
+              </w:rPr>
+            </w:rPrChange>
+          </w:rPr>
+          <w:t>"Fuzzy Logic Controlled Miniature LEGO Robot for Undergraduate Training System,"</w:t>
+        </w:r>
         <w:r>
           <w:rPr>
             <w:lang w:eastAsia="zh-TW"/>
           </w:rPr>
-          <w:t xml:space="preserve"> vol., no., pp.2184,2188, 23-25 May 2007</w:t>
+          <w:t xml:space="preserve"> Industrial Electronics and Applications, 2007. ICI</w:t>
+        </w:r>
+        <w:r>
+          <w:rPr>
+            <w:lang w:eastAsia="zh-TW"/>
+          </w:rPr>
+          <w:t>EA 2007. 2nd IEEE Conference on</w:t>
+        </w:r>
+        <w:r>
+          <w:rPr>
+            <w:lang w:eastAsia="zh-TW"/>
+          </w:rPr>
+          <w:t>, vol., no., pp.2184,</w:t>
+        </w:r>
+      </w:ins>
+      <w:ins w:id="223" w:author="Jyun Asakura" w:date="2014-09-15T23:48:00Z">
+        <w:r>
+          <w:rPr>
+            <w:lang w:eastAsia="zh-TW"/>
+          </w:rPr>
+          <w:t xml:space="preserve"> </w:t>
+        </w:r>
+      </w:ins>
+      <w:ins w:id="224" w:author="Jyun Asakura" w:date="2014-09-11T17:26:00Z">
+        <w:r>
+          <w:rPr>
+            <w:lang w:eastAsia="zh-TW"/>
+          </w:rPr>
+          <w:t>2188, 23-25 May 2007</w:t>
         </w:r>
       </w:ins>
     </w:p>
@@ -6295,7 +6407,7 @@
       <w:pPr>
         <w:jc w:val="both"/>
         <w:rPr>
-          <w:ins w:id="218" w:author="Jyun Asakura" w:date="2014-09-10T02:47:00Z"/>
+          <w:ins w:id="225" w:author="Jyun Asakura" w:date="2014-09-10T02:47:00Z"/>
           <w:lang w:eastAsia="zh-TW"/>
         </w:rPr>
       </w:pPr>
@@ -6304,12 +6416,12 @@
       <w:pPr>
         <w:jc w:val="both"/>
         <w:rPr>
-          <w:ins w:id="219" w:author="Jyun Asakura" w:date="2014-09-11T17:24:00Z"/>
+          <w:ins w:id="226" w:author="Jyun Asakura" w:date="2014-09-11T17:24:00Z"/>
           <w:color w:val="222222"/>
           <w:shd w:val="clear" w:color="auto" w:fill="FFFFFF"/>
         </w:rPr>
       </w:pPr>
-      <w:ins w:id="220" w:author="Jyun Asakura" w:date="2014-09-10T02:47:00Z">
+      <w:ins w:id="227" w:author="Jyun Asakura" w:date="2014-09-10T02:47:00Z">
         <w:r>
           <w:rPr>
             <w:lang w:eastAsia="zh-TW"/>
@@ -6323,7 +6435,7 @@
           <w:t>]</w:t>
         </w:r>
       </w:ins>
-      <w:ins w:id="221" w:author="Jyun Asakura" w:date="2014-09-10T02:48:00Z">
+      <w:ins w:id="228" w:author="Jyun Asakura" w:date="2014-09-10T02:48:00Z">
         <w:r>
           <w:rPr>
             <w:lang w:eastAsia="zh-TW"/>
@@ -6332,12 +6444,12 @@
         </w:r>
       </w:ins>
       <w:proofErr w:type="spellStart"/>
-      <w:ins w:id="222" w:author="Jyun Asakura" w:date="2014-09-11T17:07:00Z">
+      <w:ins w:id="229" w:author="Jyun Asakura" w:date="2014-09-11T17:07:00Z">
         <w:r>
           <w:rPr>
             <w:color w:val="222222"/>
             <w:shd w:val="clear" w:color="auto" w:fill="FFFFFF"/>
-            <w:rPrChange w:id="223" w:author="Jyun Asakura" w:date="2014-09-11T17:07:00Z">
+            <w:rPrChange w:id="230" w:author="Jyun Asakura" w:date="2014-09-11T17:07:00Z">
               <w:rPr>
                 <w:rFonts w:ascii="Arial" w:hAnsi="Arial" w:cs="Arial"/>
                 <w:color w:val="222222"/>
@@ -6354,7 +6466,7 @@
           <w:rPr>
             <w:color w:val="222222"/>
             <w:shd w:val="clear" w:color="auto" w:fill="FFFFFF"/>
-            <w:rPrChange w:id="224" w:author="Jyun Asakura" w:date="2014-09-11T17:07:00Z">
+            <w:rPrChange w:id="231" w:author="Jyun Asakura" w:date="2014-09-11T17:07:00Z">
               <w:rPr>
                 <w:rFonts w:ascii="Arial" w:hAnsi="Arial" w:cs="Arial"/>
                 <w:color w:val="222222"/>
@@ -6371,7 +6483,7 @@
           <w:rPr>
             <w:color w:val="222222"/>
             <w:shd w:val="clear" w:color="auto" w:fill="FFFFFF"/>
-            <w:rPrChange w:id="225" w:author="Jyun Asakura" w:date="2014-09-11T17:07:00Z">
+            <w:rPrChange w:id="232" w:author="Jyun Asakura" w:date="2014-09-11T17:07:00Z">
               <w:rPr>
                 <w:rFonts w:ascii="Arial" w:hAnsi="Arial" w:cs="Arial"/>
                 <w:color w:val="222222"/>
@@ -6388,7 +6500,7 @@
           <w:rPr>
             <w:color w:val="222222"/>
             <w:shd w:val="clear" w:color="auto" w:fill="FFFFFF"/>
-            <w:rPrChange w:id="226" w:author="Jyun Asakura" w:date="2014-09-11T17:07:00Z">
+            <w:rPrChange w:id="233" w:author="Jyun Asakura" w:date="2014-09-11T17:07:00Z">
               <w:rPr>
                 <w:rFonts w:ascii="Arial" w:hAnsi="Arial" w:cs="Arial"/>
                 <w:color w:val="222222"/>
@@ -6405,7 +6517,7 @@
             <w:rStyle w:val="apple-converted-space"/>
             <w:color w:val="222222"/>
             <w:shd w:val="clear" w:color="auto" w:fill="FFFFFF"/>
-            <w:rPrChange w:id="227" w:author="Jyun Asakura" w:date="2014-09-11T17:07:00Z">
+            <w:rPrChange w:id="234" w:author="Jyun Asakura" w:date="2014-09-11T17:07:00Z">
               <w:rPr>
                 <w:rStyle w:val="apple-converted-space"/>
                 <w:rFonts w:ascii="Arial" w:hAnsi="Arial" w:cs="Arial"/>
@@ -6424,7 +6536,7 @@
             <w:iCs/>
             <w:color w:val="222222"/>
             <w:shd w:val="clear" w:color="auto" w:fill="FFFFFF"/>
-            <w:rPrChange w:id="228" w:author="Jyun Asakura" w:date="2014-09-11T17:07:00Z">
+            <w:rPrChange w:id="235" w:author="Jyun Asakura" w:date="2014-09-11T17:07:00Z">
               <w:rPr>
                 <w:rFonts w:ascii="Arial" w:hAnsi="Arial" w:cs="Arial"/>
                 <w:i/>
@@ -6442,7 +6554,7 @@
           <w:rPr>
             <w:color w:val="222222"/>
             <w:shd w:val="clear" w:color="auto" w:fill="FFFFFF"/>
-            <w:rPrChange w:id="229" w:author="Jyun Asakura" w:date="2014-09-11T17:07:00Z">
+            <w:rPrChange w:id="236" w:author="Jyun Asakura" w:date="2014-09-11T17:07:00Z">
               <w:rPr>
                 <w:rFonts w:ascii="Arial" w:hAnsi="Arial" w:cs="Arial"/>
                 <w:color w:val="222222"/>
@@ -6459,7 +6571,7 @@
             <w:rStyle w:val="apple-converted-space"/>
             <w:color w:val="222222"/>
             <w:shd w:val="clear" w:color="auto" w:fill="FFFFFF"/>
-            <w:rPrChange w:id="230" w:author="Jyun Asakura" w:date="2014-09-11T17:07:00Z">
+            <w:rPrChange w:id="237" w:author="Jyun Asakura" w:date="2014-09-11T17:07:00Z">
               <w:rPr>
                 <w:rStyle w:val="apple-converted-space"/>
                 <w:rFonts w:ascii="Arial" w:hAnsi="Arial" w:cs="Arial"/>
@@ -6478,7 +6590,7 @@
             <w:iCs/>
             <w:color w:val="222222"/>
             <w:shd w:val="clear" w:color="auto" w:fill="FFFFFF"/>
-            <w:rPrChange w:id="231" w:author="Jyun Asakura" w:date="2014-09-11T17:07:00Z">
+            <w:rPrChange w:id="238" w:author="Jyun Asakura" w:date="2014-09-11T17:07:00Z">
               <w:rPr>
                 <w:rFonts w:ascii="Arial" w:hAnsi="Arial" w:cs="Arial"/>
                 <w:i/>
@@ -6496,7 +6608,7 @@
           <w:rPr>
             <w:color w:val="222222"/>
             <w:shd w:val="clear" w:color="auto" w:fill="FFFFFF"/>
-            <w:rPrChange w:id="232" w:author="Jyun Asakura" w:date="2014-09-11T17:07:00Z">
+            <w:rPrChange w:id="239" w:author="Jyun Asakura" w:date="2014-09-11T17:07:00Z">
               <w:rPr>
                 <w:rFonts w:ascii="Arial" w:hAnsi="Arial" w:cs="Arial"/>
                 <w:color w:val="222222"/>
@@ -6514,7 +6626,7 @@
       <w:pPr>
         <w:jc w:val="both"/>
         <w:rPr>
-          <w:ins w:id="233" w:author="Jyun Asakura" w:date="2014-09-11T17:24:00Z"/>
+          <w:ins w:id="240" w:author="Jyun Asakura" w:date="2014-09-11T17:24:00Z"/>
           <w:color w:val="222222"/>
           <w:shd w:val="clear" w:color="auto" w:fill="FFFFFF"/>
         </w:rPr>
@@ -6524,10 +6636,12 @@
       <w:pPr>
         <w:jc w:val="both"/>
         <w:rPr>
-          <w:lang w:eastAsia="zh-TW"/>
-        </w:rPr>
-      </w:pPr>
-      <w:ins w:id="234" w:author="Jyun Asakura" w:date="2014-09-11T17:24:00Z">
+          <w:ins w:id="241" w:author="Jyun Asakura" w:date="2014-09-15T23:46:00Z"/>
+          <w:color w:val="222222"/>
+          <w:shd w:val="clear" w:color="auto" w:fill="FFFFFF"/>
+        </w:rPr>
+      </w:pPr>
+      <w:ins w:id="242" w:author="Jyun Asakura" w:date="2014-09-11T17:24:00Z">
         <w:r>
           <w:rPr>
             <w:color w:val="222222"/>
@@ -6597,25 +6711,178 @@
             <w:color w:val="222222"/>
             <w:shd w:val="clear" w:color="auto" w:fill="FFFFFF"/>
           </w:rPr>
-          <w:t xml:space="preserve">, "Color landmark based self-localization for indoor mobile robots," Robotics and Automation, 2002. Proceedings. ICRA '02. IEEE International Conference </w:t>
-        </w:r>
-        <w:proofErr w:type="gramStart"/>
-        <w:r>
-          <w:rPr>
+          <w:t xml:space="preserve">, </w:t>
+        </w:r>
+        <w:r>
+          <w:rPr>
+            <w:i/>
             <w:color w:val="222222"/>
             <w:shd w:val="clear" w:color="auto" w:fill="FFFFFF"/>
-          </w:rPr>
-          <w:t>on ,</w:t>
-        </w:r>
-        <w:proofErr w:type="gramEnd"/>
+            <w:rPrChange w:id="243" w:author="Jyun Asakura" w:date="2014-09-15T23:48:00Z">
+              <w:rPr>
+                <w:color w:val="222222"/>
+                <w:shd w:val="clear" w:color="auto" w:fill="FFFFFF"/>
+              </w:rPr>
+            </w:rPrChange>
+          </w:rPr>
+          <w:t>"Color landmark based self-localization for indoor mobile robots,"</w:t>
+        </w:r>
         <w:r>
           <w:rPr>
             <w:color w:val="222222"/>
             <w:shd w:val="clear" w:color="auto" w:fill="FFFFFF"/>
           </w:rPr>
-          <w:t xml:space="preserve"> vol.1, no., pp.1037,1042, 11-15 May 2002</w:t>
+          <w:t xml:space="preserve"> Robotics and Automation, 2002. Proceedings. ICRA '02. IEEE International Conference on, vol.1, no., pp.1037,</w:t>
         </w:r>
       </w:ins>
+      <w:ins w:id="244" w:author="Jyun Asakura" w:date="2014-09-15T23:48:00Z">
+        <w:r>
+          <w:rPr>
+            <w:color w:val="222222"/>
+            <w:shd w:val="clear" w:color="auto" w:fill="FFFFFF"/>
+          </w:rPr>
+          <w:t xml:space="preserve"> </w:t>
+        </w:r>
+      </w:ins>
+      <w:ins w:id="245" w:author="Jyun Asakura" w:date="2014-09-11T17:24:00Z">
+        <w:r>
+          <w:rPr>
+            <w:color w:val="222222"/>
+            <w:shd w:val="clear" w:color="auto" w:fill="FFFFFF"/>
+          </w:rPr>
+          <w:t>1042, 11-15 May 2002</w:t>
+        </w:r>
+      </w:ins>
+    </w:p>
+    <w:p>
+      <w:pPr>
+        <w:jc w:val="both"/>
+        <w:rPr>
+          <w:ins w:id="246" w:author="Jyun Asakura" w:date="2014-09-15T23:46:00Z"/>
+          <w:color w:val="222222"/>
+          <w:shd w:val="clear" w:color="auto" w:fill="FFFFFF"/>
+        </w:rPr>
+      </w:pPr>
+    </w:p>
+    <w:p>
+      <w:pPr>
+        <w:jc w:val="both"/>
+        <w:rPr>
+          <w:ins w:id="247" w:author="Jyun Asakura" w:date="2014-09-15T23:48:00Z"/>
+          <w:rFonts w:eastAsia="SimSun"/>
+          <w:color w:val="222222"/>
+          <w:shd w:val="clear" w:color="auto" w:fill="FFFFFF"/>
+          <w:lang w:eastAsia="zh-CN"/>
+        </w:rPr>
+      </w:pPr>
+      <w:ins w:id="248" w:author="Jyun Asakura" w:date="2014-09-15T23:46:00Z">
+        <w:r>
+          <w:rPr>
+            <w:rFonts w:eastAsia="SimSun"/>
+            <w:color w:val="222222"/>
+            <w:shd w:val="clear" w:color="auto" w:fill="FFFFFF"/>
+            <w:lang w:eastAsia="zh-CN"/>
+          </w:rPr>
+          <w:t xml:space="preserve">[4] </w:t>
+        </w:r>
+      </w:ins>
+      <w:proofErr w:type="spellStart"/>
+      <w:ins w:id="249" w:author="Jyun Asakura" w:date="2014-09-15T23:47:00Z">
+        <w:r>
+          <w:rPr>
+            <w:rFonts w:eastAsia="SimSun"/>
+            <w:color w:val="222222"/>
+            <w:shd w:val="clear" w:color="auto" w:fill="FFFFFF"/>
+            <w:lang w:eastAsia="zh-CN"/>
+          </w:rPr>
+          <w:t>Maass</w:t>
+        </w:r>
+        <w:proofErr w:type="spellEnd"/>
+        <w:r>
+          <w:rPr>
+            <w:rFonts w:eastAsia="SimSun"/>
+            <w:color w:val="222222"/>
+            <w:shd w:val="clear" w:color="auto" w:fill="FFFFFF"/>
+            <w:lang w:eastAsia="zh-CN"/>
+          </w:rPr>
+          <w:t xml:space="preserve">, R.; Zahn, V.; </w:t>
+        </w:r>
+        <w:proofErr w:type="spellStart"/>
+        <w:r>
+          <w:rPr>
+            <w:rFonts w:eastAsia="SimSun"/>
+            <w:color w:val="222222"/>
+            <w:shd w:val="clear" w:color="auto" w:fill="FFFFFF"/>
+            <w:lang w:eastAsia="zh-CN"/>
+          </w:rPr>
+          <w:t>Eckmiller</w:t>
+        </w:r>
+        <w:proofErr w:type="spellEnd"/>
+        <w:r>
+          <w:rPr>
+            <w:rFonts w:eastAsia="SimSun"/>
+            <w:color w:val="222222"/>
+            <w:shd w:val="clear" w:color="auto" w:fill="FFFFFF"/>
+            <w:lang w:eastAsia="zh-CN"/>
+          </w:rPr>
+          <w:t xml:space="preserve">, R., </w:t>
+        </w:r>
+        <w:r>
+          <w:rPr>
+            <w:rFonts w:eastAsia="SimSun"/>
+            <w:i/>
+            <w:color w:val="222222"/>
+            <w:shd w:val="clear" w:color="auto" w:fill="FFFFFF"/>
+            <w:lang w:eastAsia="zh-CN"/>
+            <w:rPrChange w:id="250" w:author="Jyun Asakura" w:date="2014-09-15T23:48:00Z">
+              <w:rPr>
+                <w:rFonts w:eastAsia="SimSun"/>
+                <w:color w:val="222222"/>
+                <w:shd w:val="clear" w:color="auto" w:fill="FFFFFF"/>
+                <w:lang w:eastAsia="zh-CN"/>
+              </w:rPr>
+            </w:rPrChange>
+          </w:rPr>
+          <w:t>"Neural force/position control in Cartesian space for a 6DOF industrial robot: concept and first results,"</w:t>
+        </w:r>
+        <w:r>
+          <w:rPr>
+            <w:rFonts w:eastAsia="SimSun"/>
+            <w:color w:val="222222"/>
+            <w:shd w:val="clear" w:color="auto" w:fill="FFFFFF"/>
+            <w:lang w:eastAsia="zh-CN"/>
+          </w:rPr>
+          <w:t xml:space="preserve"> Neural Networks,1997., International Conference on , vol.3, no., pp.1744,1748 vol.3, 9-12 Jun 1997</w:t>
+        </w:r>
+      </w:ins>
+    </w:p>
+    <w:p>
+      <w:pPr>
+        <w:jc w:val="both"/>
+        <w:rPr>
+          <w:ins w:id="251" w:author="Jyun Asakura" w:date="2014-09-15T23:48:00Z"/>
+          <w:rFonts w:eastAsia="SimSun"/>
+          <w:color w:val="222222"/>
+          <w:shd w:val="clear" w:color="auto" w:fill="FFFFFF"/>
+          <w:lang w:eastAsia="zh-CN"/>
+        </w:rPr>
+      </w:pPr>
+    </w:p>
+    <w:p>
+      <w:pPr>
+        <w:jc w:val="both"/>
+        <w:rPr>
+          <w:del w:id="252" w:author="Jyun Asakura" w:date="2014-09-15T23:48:00Z"/>
+          <w:rFonts w:eastAsia="SimSun"/>
+          <w:lang w:eastAsia="zh-CN"/>
+          <w:rPrChange w:id="253" w:author="Jyun Asakura" w:date="2014-09-15T23:46:00Z">
+            <w:rPr>
+              <w:del w:id="254" w:author="Jyun Asakura" w:date="2014-09-15T23:48:00Z"/>
+              <w:lang w:eastAsia="zh-TW"/>
+            </w:rPr>
+          </w:rPrChange>
+        </w:rPr>
+      </w:pPr>
     </w:p>
     <w:p>
       <w:pPr>
@@ -6648,7 +6915,7 @@
 
 <file path=word/comments.xml><?xml version="1.0" encoding="utf-8"?>
 <w:comments xmlns:wpc="http://schemas.microsoft.com/office/word/2010/wordprocessingCanvas" xmlns:mc="http://schemas.openxmlformats.org/markup-compatibility/2006" xmlns:o="urn:schemas-microsoft-com:office:office" xmlns:r="http://schemas.openxmlformats.org/officeDocument/2006/relationships" xmlns:m="http://schemas.openxmlformats.org/officeDocument/2006/math" xmlns:v="urn:schemas-microsoft-com:vml" xmlns:wp14="http://schemas.microsoft.com/office/word/2010/wordprocessingDrawing" xmlns:wp="http://schemas.openxmlformats.org/drawingml/2006/wordprocessingDrawing" xmlns:w10="urn:schemas-microsoft-com:office:word" xmlns:w="http://schemas.openxmlformats.org/wordprocessingml/2006/main" xmlns:w14="http://schemas.microsoft.com/office/word/2010/wordml" xmlns:w15="http://schemas.microsoft.com/office/word/2012/wordml" xmlns:wpg="http://schemas.microsoft.com/office/word/2010/wordprocessingGroup" xmlns:wpi="http://schemas.microsoft.com/office/word/2010/wordprocessingInk" xmlns:wne="http://schemas.microsoft.com/office/word/2006/wordml" xmlns:wps="http://schemas.microsoft.com/office/word/2010/wordprocessingShape" mc:Ignorable="w14 w15 wp14">
-  <w:comment w:id="75" w:author="MacBook" w:date="2014-09-08T22:05:00Z" w:initials="M">
+  <w:comment w:id="72" w:author="MacBook" w:date="2014-09-08T22:05:00Z" w:initials="M">
     <w:p>
       <w:pPr>
         <w:pStyle w:val="afb"/>
@@ -6664,7 +6931,7 @@
       </w:r>
     </w:p>
   </w:comment>
-  <w:comment w:id="79" w:author="MacBook" w:date="2014-09-08T22:06:00Z" w:initials="M">
+  <w:comment w:id="76" w:author="MacBook" w:date="2014-09-08T22:06:00Z" w:initials="M">
     <w:p>
       <w:pPr>
         <w:pStyle w:val="afb"/>
@@ -6685,7 +6952,7 @@
       <w:proofErr w:type="gramEnd"/>
     </w:p>
   </w:comment>
-  <w:comment w:id="163" w:author="MacBook" w:date="2014-09-08T22:05:00Z" w:initials="M">
+  <w:comment w:id="179" w:author="MacBook" w:date="2014-09-08T22:05:00Z" w:initials="M">
     <w:p>
       <w:pPr>
         <w:pStyle w:val="afb"/>
@@ -6738,7 +7005,7 @@
       </w:r>
     </w:p>
   </w:comment>
-  <w:comment w:id="179" w:author="MacBook" w:date="2014-09-08T21:19:00Z" w:initials="M">
+  <w:comment w:id="195" w:author="MacBook" w:date="2014-09-08T21:19:00Z" w:initials="M">
     <w:p>
       <w:pPr>
         <w:pStyle w:val="afb"/>
@@ -6762,7 +7029,7 @@
       </w:r>
     </w:p>
   </w:comment>
-  <w:comment w:id="180" w:author="MacBook" w:date="2014-09-08T21:19:00Z" w:initials="M">
+  <w:comment w:id="196" w:author="MacBook" w:date="2014-09-08T21:19:00Z" w:initials="M">
     <w:p>
       <w:pPr>
         <w:pStyle w:val="afb"/>
@@ -6778,7 +7045,7 @@
       </w:r>
     </w:p>
   </w:comment>
-  <w:comment w:id="190" w:author="MacBook" w:date="2014-09-08T21:56:00Z" w:initials="M">
+  <w:comment w:id="206" w:author="MacBook" w:date="2014-09-08T21:56:00Z" w:initials="M">
     <w:p>
       <w:pPr>
         <w:pStyle w:val="afb"/>
@@ -6794,7 +7061,7 @@
       </w:r>
     </w:p>
   </w:comment>
-  <w:comment w:id="199" w:author="MacBook" w:date="2014-09-08T21:52:00Z" w:initials="M">
+  <w:comment w:id="213" w:author="MacBook" w:date="2014-09-08T21:52:00Z" w:initials="M">
     <w:p>
       <w:pPr>
         <w:pStyle w:val="afb"/>
@@ -14198,7 +14465,7 @@
 </file>
 
 <file path=customXml/itemProps1.xml><?xml version="1.0" encoding="utf-8"?>
-<ds:datastoreItem xmlns:ds="http://schemas.openxmlformats.org/officeDocument/2006/customXml" ds:itemID="{87EE8064-EF2B-4D23-8E5C-D6AD2D19F22C}">
+<ds:datastoreItem xmlns:ds="http://schemas.openxmlformats.org/officeDocument/2006/customXml" ds:itemID="{67D77981-2B0E-4FCD-98FE-A5A9CC5FFF13}">
   <ds:schemaRefs>
     <ds:schemaRef ds:uri="http://schemas.openxmlformats.org/officeDocument/2006/bibliography"/>
   </ds:schemaRefs>

</xml_diff>